<commit_message>
Added dates to documentation
</commit_message>
<xml_diff>
--- a/Dokumentacja.docx
+++ b/Dokumentacja.docx
@@ -1,10 +1,10 @@
 
 <file path=word/document.xml><?xml version="1.0" encoding="utf-8"?>
-<w:document xmlns:wpc="http://schemas.microsoft.com/office/word/2010/wordprocessingCanvas" xmlns:cx="http://schemas.microsoft.com/office/drawing/2014/chartex" xmlns:cx1="http://schemas.microsoft.com/office/drawing/2015/9/8/chartex" xmlns:cx2="http://schemas.microsoft.com/office/drawing/2015/10/21/chartex" xmlns:cx3="http://schemas.microsoft.com/office/drawing/2016/5/9/chartex" xmlns:cx4="http://schemas.microsoft.com/office/drawing/2016/5/10/chartex" xmlns:cx5="http://schemas.microsoft.com/office/drawing/2016/5/11/chartex" xmlns:cx6="http://schemas.microsoft.com/office/drawing/2016/5/12/chartex" xmlns:cx7="http://schemas.microsoft.com/office/drawing/2016/5/13/chartex" xmlns:cx8="http://schemas.microsoft.com/office/drawing/2016/5/14/chartex" xmlns:mc="http://schemas.openxmlformats.org/markup-compatibility/2006" xmlns:aink="http://schemas.microsoft.com/office/drawing/2016/ink" xmlns:am3d="http://schemas.microsoft.com/office/drawing/2017/model3d" xmlns:o="urn:schemas-microsoft-com:office:office" xmlns:r="http://schemas.openxmlformats.org/officeDocument/2006/relationships" xmlns:m="http://schemas.openxmlformats.org/officeDocument/2006/math" xmlns:v="urn:schemas-microsoft-com:vml" xmlns:wp14="http://schemas.microsoft.com/office/word/2010/wordprocessingDrawing" xmlns:wp="http://schemas.openxmlformats.org/drawingml/2006/wordprocessingDrawing" xmlns:w10="urn:schemas-microsoft-com:office:word" xmlns:w="http://schemas.openxmlformats.org/wordprocessingml/2006/main" xmlns:w14="http://schemas.microsoft.com/office/word/2010/wordml" xmlns:w15="http://schemas.microsoft.com/office/word/2012/wordml" xmlns:w16cid="http://schemas.microsoft.com/office/word/2016/wordml/cid" xmlns:w16se="http://schemas.microsoft.com/office/word/2015/wordml/symex" xmlns:wpg="http://schemas.microsoft.com/office/word/2010/wordprocessingGroup" xmlns:wpi="http://schemas.microsoft.com/office/word/2010/wordprocessingInk" xmlns:wne="http://schemas.microsoft.com/office/word/2006/wordml" xmlns:wps="http://schemas.microsoft.com/office/word/2010/wordprocessingShape" mc:Ignorable="w14 w15 w16se w16cid wp14">
+<w:document xmlns:wpc="http://schemas.microsoft.com/office/word/2010/wordprocessingCanvas" xmlns:cx="http://schemas.microsoft.com/office/drawing/2014/chartex" xmlns:cx1="http://schemas.microsoft.com/office/drawing/2015/9/8/chartex" xmlns:cx2="http://schemas.microsoft.com/office/drawing/2015/10/21/chartex" xmlns:cx3="http://schemas.microsoft.com/office/drawing/2016/5/9/chartex" xmlns:cx4="http://schemas.microsoft.com/office/drawing/2016/5/10/chartex" xmlns:cx5="http://schemas.microsoft.com/office/drawing/2016/5/11/chartex" xmlns:cx6="http://schemas.microsoft.com/office/drawing/2016/5/12/chartex" xmlns:cx7="http://schemas.microsoft.com/office/drawing/2016/5/13/chartex" xmlns:cx8="http://schemas.microsoft.com/office/drawing/2016/5/14/chartex" xmlns:mc="http://schemas.openxmlformats.org/markup-compatibility/2006" xmlns:aink="http://schemas.microsoft.com/office/drawing/2016/ink" xmlns:am3d="http://schemas.microsoft.com/office/drawing/2017/model3d" xmlns:o="urn:schemas-microsoft-com:office:office" xmlns:oel="http://schemas.microsoft.com/office/2019/extlst" xmlns:r="http://schemas.openxmlformats.org/officeDocument/2006/relationships" xmlns:m="http://schemas.openxmlformats.org/officeDocument/2006/math" xmlns:v="urn:schemas-microsoft-com:vml" xmlns:wp14="http://schemas.microsoft.com/office/word/2010/wordprocessingDrawing" xmlns:wp="http://schemas.openxmlformats.org/drawingml/2006/wordprocessingDrawing" xmlns:w10="urn:schemas-microsoft-com:office:word" xmlns:w="http://schemas.openxmlformats.org/wordprocessingml/2006/main" xmlns:w14="http://schemas.microsoft.com/office/word/2010/wordml" xmlns:w15="http://schemas.microsoft.com/office/word/2012/wordml" xmlns:w16cex="http://schemas.microsoft.com/office/word/2018/wordml/cex" xmlns:w16cid="http://schemas.microsoft.com/office/word/2016/wordml/cid" xmlns:w16="http://schemas.microsoft.com/office/word/2018/wordml" xmlns:w16sdtdh="http://schemas.microsoft.com/office/word/2020/wordml/sdtdatahash" xmlns:w16se="http://schemas.microsoft.com/office/word/2015/wordml/symex" xmlns:wpg="http://schemas.microsoft.com/office/word/2010/wordprocessingGroup" xmlns:wpi="http://schemas.microsoft.com/office/word/2010/wordprocessingInk" xmlns:wne="http://schemas.microsoft.com/office/word/2006/wordml" xmlns:wps="http://schemas.microsoft.com/office/word/2010/wordprocessingShape" mc:Ignorable="w14 w15 w16se w16cid w16 w16cex w16sdtdh wp14">
   <w:body>
     <w:tbl>
       <w:tblPr>
-        <w:tblStyle w:val="Tabela-Siatka"/>
+        <w:tblStyle w:val="TableGrid"/>
         <w:tblW w:w="9469" w:type="dxa"/>
         <w:tblLook w:val="04A0" w:firstRow="1" w:lastRow="0" w:firstColumn="1" w:lastColumn="0" w:noHBand="0" w:noVBand="1"/>
       </w:tblPr>
@@ -103,16 +103,8 @@
               <w:rPr>
                 <w:szCs w:val="24"/>
               </w:rPr>
-              <w:t xml:space="preserve">ledzenie ruchu obiektów zarejestrowanych kamerą szybką z wykorzystaniem języka </w:t>
+              <w:t>ledzenie ruchu obiektów zarejestrowanych kamerą szybką z wykorzystaniem języka Python</w:t>
             </w:r>
-            <w:proofErr w:type="spellStart"/>
-            <w:r>
-              <w:rPr>
-                <w:szCs w:val="24"/>
-              </w:rPr>
-              <w:t>Python</w:t>
-            </w:r>
-            <w:proofErr w:type="spellEnd"/>
           </w:p>
         </w:tc>
       </w:tr>
@@ -149,7 +141,7 @@
           </w:tcPr>
           <w:p>
             <w:pPr>
-              <w:pStyle w:val="Akapitzlist"/>
+              <w:pStyle w:val="ListParagraph"/>
               <w:numPr>
                 <w:ilvl w:val="0"/>
                 <w:numId w:val="1"/>
@@ -168,7 +160,7 @@
           </w:p>
           <w:p>
             <w:pPr>
-              <w:pStyle w:val="Akapitzlist"/>
+              <w:pStyle w:val="ListParagraph"/>
               <w:numPr>
                 <w:ilvl w:val="0"/>
                 <w:numId w:val="1"/>
@@ -241,12 +233,26 @@
           <w:p>
             <w:pPr>
               <w:spacing w:line="200" w:lineRule="exact"/>
+            </w:pPr>
+            <w:r>
+              <w:t>Data wykonania ćwiczenia:</w:t>
+            </w:r>
+            <w:r>
+              <w:t xml:space="preserve"> </w:t>
+            </w:r>
+          </w:p>
+          <w:p>
+            <w:pPr>
+              <w:spacing w:line="200" w:lineRule="exact"/>
               <w:rPr>
                 <w:szCs w:val="24"/>
               </w:rPr>
             </w:pPr>
             <w:r>
-              <w:t>Data wykonania ćwiczenia:</w:t>
+              <w:rPr>
+                <w:szCs w:val="24"/>
+              </w:rPr>
+              <w:t>30.01.2023</w:t>
             </w:r>
           </w:p>
         </w:tc>
@@ -258,12 +264,23 @@
           <w:p>
             <w:pPr>
               <w:spacing w:line="200" w:lineRule="exact"/>
+            </w:pPr>
+            <w:r>
+              <w:t>Data oddania sprawozdania:</w:t>
+            </w:r>
+          </w:p>
+          <w:p>
+            <w:pPr>
+              <w:spacing w:line="200" w:lineRule="exact"/>
               <w:rPr>
                 <w:szCs w:val="24"/>
               </w:rPr>
             </w:pPr>
             <w:r>
-              <w:t>Data oddania sprawozdania:</w:t>
+              <w:rPr>
+                <w:szCs w:val="24"/>
+              </w:rPr>
+              <w:t>30.01.2023</w:t>
             </w:r>
           </w:p>
         </w:tc>
@@ -370,112 +387,56 @@
       <w:r>
         <w:t xml:space="preserve"> obiektów (ang. </w:t>
       </w:r>
-      <w:proofErr w:type="spellStart"/>
       <w:r>
         <w:rPr>
           <w:i/>
         </w:rPr>
-        <w:t>object</w:t>
-      </w:r>
-      <w:proofErr w:type="spellEnd"/>
+        <w:t>object detection</w:t>
+      </w:r>
+      <w:r>
+        <w:t>) polega na znalezieniu obiektu</w:t>
+      </w:r>
+      <w:r>
+        <w:t xml:space="preserve"> na obrazie i wskazanie jego położenia za pomocą np. markera lub prostokąta (ang. </w:t>
+      </w:r>
       <w:r>
         <w:rPr>
           <w:i/>
         </w:rPr>
+        <w:t>bounding box</w:t>
+      </w:r>
+      <w:r>
+        <w:t>). Jest ono potrzebne do wskazania przedmiotów do śledzenia.</w:t>
+      </w:r>
+    </w:p>
+    <w:p>
+      <w:pPr>
+        <w:jc w:val="both"/>
+      </w:pPr>
+      <w:r>
+        <w:t xml:space="preserve">Śledzenie ruchu (ang. </w:t>
+      </w:r>
+      <w:r>
+        <w:rPr>
+          <w:i/>
+        </w:rPr>
+        <w:t>motion tracking</w:t>
+      </w:r>
+      <w:r>
+        <w:t xml:space="preserve">, </w:t>
+      </w:r>
+      <w:r>
+        <w:rPr>
+          <w:i/>
+        </w:rPr>
+        <w:t>video tracking</w:t>
+      </w:r>
+      <w:r>
+        <w:t>) to</w:t>
+      </w:r>
+      <w:r>
         <w:t xml:space="preserve"> </w:t>
       </w:r>
-      <w:proofErr w:type="spellStart"/>
-      <w:r>
-        <w:rPr>
-          <w:i/>
-        </w:rPr>
-        <w:t>detection</w:t>
-      </w:r>
-      <w:proofErr w:type="spellEnd"/>
-      <w:r>
-        <w:t>) polega na znalezieniu obiektu</w:t>
-      </w:r>
-      <w:r>
-        <w:t xml:space="preserve"> na obrazie i wskazanie jego położenia za pomocą np. markera lub prostokąta (ang. </w:t>
-      </w:r>
-      <w:proofErr w:type="spellStart"/>
-      <w:r>
-        <w:rPr>
-          <w:i/>
-        </w:rPr>
-        <w:t>bounding</w:t>
-      </w:r>
-      <w:proofErr w:type="spellEnd"/>
-      <w:r>
-        <w:rPr>
-          <w:i/>
-        </w:rPr>
-        <w:t xml:space="preserve"> </w:t>
-      </w:r>
-      <w:proofErr w:type="spellStart"/>
-      <w:r>
-        <w:rPr>
-          <w:i/>
-        </w:rPr>
-        <w:t>box</w:t>
-      </w:r>
-      <w:proofErr w:type="spellEnd"/>
-      <w:r>
-        <w:t>). Jest ono potrzebne do wskazania przedmiotów do śledzenia.</w:t>
-      </w:r>
-    </w:p>
-    <w:p>
-      <w:pPr>
-        <w:jc w:val="both"/>
-      </w:pPr>
-      <w:r>
-        <w:t xml:space="preserve">Śledzenie ruchu (ang. </w:t>
-      </w:r>
-      <w:proofErr w:type="spellStart"/>
-      <w:r>
-        <w:rPr>
-          <w:i/>
-        </w:rPr>
-        <w:t>motion</w:t>
-      </w:r>
-      <w:proofErr w:type="spellEnd"/>
-      <w:r>
-        <w:rPr>
-          <w:i/>
-        </w:rPr>
-        <w:t xml:space="preserve"> </w:t>
-      </w:r>
-      <w:proofErr w:type="spellStart"/>
-      <w:r>
-        <w:rPr>
-          <w:i/>
-        </w:rPr>
-        <w:t>tracking</w:t>
-      </w:r>
-      <w:proofErr w:type="spellEnd"/>
-      <w:r>
-        <w:t xml:space="preserve">, </w:t>
-      </w:r>
-      <w:r>
-        <w:rPr>
-          <w:i/>
-        </w:rPr>
-        <w:t xml:space="preserve">video </w:t>
-      </w:r>
-      <w:proofErr w:type="spellStart"/>
-      <w:r>
-        <w:rPr>
-          <w:i/>
-        </w:rPr>
-        <w:t>tracking</w:t>
-      </w:r>
-      <w:proofErr w:type="spellEnd"/>
-      <w:r>
-        <w:t>) to</w:t>
-      </w:r>
-      <w:r>
-        <w:t xml:space="preserve"> </w:t>
-      </w:r>
       <w:r>
         <w:t>monitorowanie zmiany w położeniu</w:t>
       </w:r>
@@ -519,15 +480,7 @@
         <w:jc w:val="both"/>
       </w:pPr>
       <w:r>
-        <w:t xml:space="preserve">Śledzenie odbywa się za pomocą uprzedniego wykrycia i oddzielenia obiektu od tła przy pomocy  algorytmu </w:t>
-      </w:r>
-      <w:proofErr w:type="spellStart"/>
-      <w:r>
-        <w:t>Canny’ego</w:t>
-      </w:r>
-      <w:proofErr w:type="spellEnd"/>
-      <w:r>
-        <w:t xml:space="preserve"> do detekcji krawędzi. Na każdej klatce nagrania przeprowadzane są kolejne kroki algorytmu</w:t>
+        <w:t>Śledzenie odbywa się za pomocą uprzedniego wykrycia i oddzielenia obiektu od tła przy pomocy  algorytmu Canny’ego do detekcji krawędzi. Na każdej klatce nagrania przeprowadzane są kolejne kroki algorytmu</w:t>
       </w:r>
       <w:r>
         <w:t xml:space="preserve">, które tworzą obraz o czarnym tle i białych obrysach śledzonego przedmiotu. Następnie wokół krawędzi rysowany jest prostokąt wskazujący położenie przesuwającego się przedmiotu. </w:t>
@@ -608,7 +561,7 @@
           <w:noProof/>
         </w:rPr>
         <w:drawing>
-          <wp:inline distT="0" distB="0" distL="0" distR="0">
+          <wp:inline distT="0" distB="0" distL="0" distR="0" wp14:anchorId="1AC69F29" wp14:editId="50D4B2BF">
             <wp:extent cx="2979420" cy="2979420"/>
             <wp:effectExtent l="0" t="0" r="0" b="0"/>
             <wp:docPr id="1" name="Obraz 1" descr="kameraszybkaflexk wakacje"/>
@@ -659,38 +612,28 @@
     </w:p>
     <w:p>
       <w:pPr>
-        <w:pStyle w:val="Legenda"/>
+        <w:pStyle w:val="Caption"/>
         <w:spacing w:after="0"/>
         <w:jc w:val="center"/>
       </w:pPr>
       <w:r>
         <w:t xml:space="preserve">Rysunek </w:t>
       </w:r>
-      <w:r>
-        <w:fldChar w:fldCharType="begin"/>
-      </w:r>
-      <w:r>
-        <w:instrText xml:space="preserve"> SEQ Rysunek \* ARABIC </w:instrText>
-      </w:r>
-      <w:r>
-        <w:fldChar w:fldCharType="separate"/>
-      </w:r>
-      <w:r>
-        <w:rPr>
-          <w:noProof/>
-        </w:rPr>
-        <w:t>1</w:t>
-      </w:r>
-      <w:r>
-        <w:fldChar w:fldCharType="end"/>
-      </w:r>
+      <w:fldSimple w:instr=" SEQ Rysunek \* ARABIC ">
+        <w:r>
+          <w:rPr>
+            <w:noProof/>
+          </w:rPr>
+          <w:t>1</w:t>
+        </w:r>
+      </w:fldSimple>
       <w:r>
         <w:t xml:space="preserve">. Kamera szybka z możliwością nagrywania w 4K </w:t>
       </w:r>
     </w:p>
     <w:p>
       <w:pPr>
-        <w:pStyle w:val="Legenda"/>
+        <w:pStyle w:val="Caption"/>
         <w:jc w:val="center"/>
       </w:pPr>
       <w:r>
@@ -699,7 +642,7 @@
       <w:hyperlink r:id="rId6" w:history="1">
         <w:r>
           <w:rPr>
-            <w:rStyle w:val="Hipercze"/>
+            <w:rStyle w:val="Hyperlink"/>
           </w:rPr>
           <w:t>https://www.ects.pl/produkt/kamera-szybka-phantom-flex4k/</w:t>
         </w:r>
@@ -725,7 +668,7 @@
           <w:noProof/>
         </w:rPr>
         <w:drawing>
-          <wp:inline distT="0" distB="0" distL="0" distR="0">
+          <wp:inline distT="0" distB="0" distL="0" distR="0" wp14:anchorId="0ADA34D6" wp14:editId="7029BB59">
             <wp:extent cx="2880360" cy="2880360"/>
             <wp:effectExtent l="0" t="0" r="0" b="0"/>
             <wp:docPr id="2" name="Obraz 2" descr="KameraszybkaPhantomMiroN"/>
@@ -776,31 +719,21 @@
     </w:p>
     <w:p>
       <w:pPr>
-        <w:pStyle w:val="Legenda"/>
+        <w:pStyle w:val="Caption"/>
         <w:spacing w:after="0"/>
         <w:jc w:val="center"/>
       </w:pPr>
       <w:r>
         <w:t xml:space="preserve">Rysunek </w:t>
       </w:r>
-      <w:r>
-        <w:fldChar w:fldCharType="begin"/>
-      </w:r>
-      <w:r>
-        <w:instrText xml:space="preserve"> SEQ Rysunek \* ARABIC </w:instrText>
-      </w:r>
-      <w:r>
-        <w:fldChar w:fldCharType="separate"/>
-      </w:r>
-      <w:r>
-        <w:rPr>
-          <w:noProof/>
-        </w:rPr>
-        <w:t>2</w:t>
-      </w:r>
-      <w:r>
-        <w:fldChar w:fldCharType="end"/>
-      </w:r>
+      <w:fldSimple w:instr=" SEQ Rysunek \* ARABIC ">
+        <w:r>
+          <w:rPr>
+            <w:noProof/>
+          </w:rPr>
+          <w:t>2</w:t>
+        </w:r>
+      </w:fldSimple>
       <w:r>
         <w:t xml:space="preserve">. Niewielka kamera szybka o wymiarach </w:t>
       </w:r>
@@ -813,7 +746,7 @@
     </w:p>
     <w:p>
       <w:pPr>
-        <w:pStyle w:val="Legenda"/>
+        <w:pStyle w:val="Caption"/>
         <w:jc w:val="center"/>
       </w:pPr>
       <w:r>
@@ -822,7 +755,7 @@
       <w:hyperlink r:id="rId8" w:history="1">
         <w:r>
           <w:rPr>
-            <w:rStyle w:val="Hipercze"/>
+            <w:rStyle w:val="Hyperlink"/>
           </w:rPr>
           <w:t>https://www.ects.pl/produkt/kamera-szybka-phantom-miro-n5/</w:t>
         </w:r>
@@ -893,28 +826,12 @@
       <w:r>
         <w:t xml:space="preserve">Można wykorzystać do tego sztuczną inteligencję, która po odpowiednim „wyszkoleniu” danymi przykładowymi będzie mogła wyróżnić podobny obiekt w obrazie. Wiąże się to z pojęciem rozpoznawania przedmiotów (ang. </w:t>
       </w:r>
-      <w:proofErr w:type="spellStart"/>
       <w:r>
         <w:rPr>
           <w:i/>
         </w:rPr>
-        <w:t>object</w:t>
-      </w:r>
-      <w:proofErr w:type="spellEnd"/>
-      <w:r>
-        <w:rPr>
-          <w:i/>
-        </w:rPr>
-        <w:t xml:space="preserve"> </w:t>
-      </w:r>
-      <w:proofErr w:type="spellStart"/>
-      <w:r>
-        <w:rPr>
-          <w:i/>
-        </w:rPr>
-        <w:t>recognition</w:t>
-      </w:r>
-      <w:proofErr w:type="spellEnd"/>
+        <w:t>object recognition</w:t>
+      </w:r>
       <w:r>
         <w:t>), które oznacza rozpoznanie i opisanie nie gdzie, a co znajduje się na obrazie.</w:t>
       </w:r>
@@ -936,7 +853,7 @@
           <w:noProof/>
         </w:rPr>
         <w:drawing>
-          <wp:inline distT="0" distB="0" distL="0" distR="0">
+          <wp:inline distT="0" distB="0" distL="0" distR="0" wp14:anchorId="0C053BB9" wp14:editId="3FD0DB62">
             <wp:extent cx="4503420" cy="2381183"/>
             <wp:effectExtent l="0" t="0" r="0" b="635"/>
             <wp:docPr id="3" name="Obraz 3" descr="hand_crops.png"/>
@@ -987,38 +904,28 @@
     </w:p>
     <w:p>
       <w:pPr>
-        <w:pStyle w:val="Legenda"/>
+        <w:pStyle w:val="Caption"/>
         <w:spacing w:after="0"/>
         <w:jc w:val="center"/>
       </w:pPr>
       <w:r>
         <w:t xml:space="preserve">Rysunek </w:t>
       </w:r>
-      <w:r>
-        <w:fldChar w:fldCharType="begin"/>
-      </w:r>
-      <w:r>
-        <w:instrText xml:space="preserve"> SEQ Rysunek \* ARABIC </w:instrText>
-      </w:r>
-      <w:r>
-        <w:fldChar w:fldCharType="separate"/>
-      </w:r>
-      <w:r>
-        <w:rPr>
-          <w:noProof/>
-        </w:rPr>
-        <w:t>3</w:t>
-      </w:r>
-      <w:r>
-        <w:fldChar w:fldCharType="end"/>
-      </w:r>
+      <w:fldSimple w:instr=" SEQ Rysunek \* ARABIC ">
+        <w:r>
+          <w:rPr>
+            <w:noProof/>
+          </w:rPr>
+          <w:t>3</w:t>
+        </w:r>
+      </w:fldSimple>
       <w:r>
         <w:t>. Rozpoznawanie i śledzenie ruchu dłoni</w:t>
       </w:r>
     </w:p>
     <w:p>
       <w:pPr>
-        <w:pStyle w:val="Legenda"/>
+        <w:pStyle w:val="Caption"/>
         <w:jc w:val="center"/>
       </w:pPr>
       <w:r>
@@ -1027,7 +934,7 @@
       <w:hyperlink r:id="rId10" w:history="1">
         <w:r>
           <w:rPr>
-            <w:rStyle w:val="Hipercze"/>
+            <w:rStyle w:val="Hyperlink"/>
           </w:rPr>
           <w:t>https://google.github.io/mediapipe/solutions/hands.html</w:t>
         </w:r>
@@ -1038,28 +945,12 @@
       <w:r>
         <w:t xml:space="preserve">Do śledzenia i często rejestrowania ruchu (ang. </w:t>
       </w:r>
-      <w:proofErr w:type="spellStart"/>
       <w:r>
         <w:rPr>
           <w:i/>
         </w:rPr>
-        <w:t>motion</w:t>
-      </w:r>
-      <w:proofErr w:type="spellEnd"/>
-      <w:r>
-        <w:rPr>
-          <w:i/>
-        </w:rPr>
-        <w:t xml:space="preserve"> </w:t>
-      </w:r>
-      <w:proofErr w:type="spellStart"/>
-      <w:r>
-        <w:rPr>
-          <w:i/>
-        </w:rPr>
-        <w:t>capture</w:t>
-      </w:r>
-      <w:proofErr w:type="spellEnd"/>
+        <w:t>motion capture</w:t>
+      </w:r>
       <w:r>
         <w:t>) wykorzystuje się specjalne markery, które rozpoznawane są przez przetwarzający nagranie program a następnie aplikowane na wybranym modelu 3D.</w:t>
       </w:r>
@@ -1075,7 +966,7 @@
           <w:noProof/>
         </w:rPr>
         <w:drawing>
-          <wp:inline distT="0" distB="0" distL="0" distR="0">
+          <wp:inline distT="0" distB="0" distL="0" distR="0" wp14:anchorId="4A7D1AC3" wp14:editId="3C7894B7">
             <wp:extent cx="4488180" cy="2351805"/>
             <wp:effectExtent l="0" t="0" r="7620" b="0"/>
             <wp:docPr id="7" name="Obraz 7" descr="Andy Serkis on His Breakthrough Motion-Capture Performances"/>
@@ -1126,46 +1017,28 @@
     </w:p>
     <w:p>
       <w:pPr>
-        <w:pStyle w:val="Legenda"/>
+        <w:pStyle w:val="Caption"/>
         <w:spacing w:after="0"/>
         <w:jc w:val="center"/>
       </w:pPr>
       <w:r>
         <w:t xml:space="preserve">Rysunek </w:t>
       </w:r>
-      <w:r>
-        <w:fldChar w:fldCharType="begin"/>
-      </w:r>
-      <w:r>
-        <w:instrText xml:space="preserve"> SEQ Rysunek \* ARABIC </w:instrText>
-      </w:r>
-      <w:r>
-        <w:fldChar w:fldCharType="separate"/>
-      </w:r>
-      <w:r>
-        <w:rPr>
-          <w:noProof/>
-        </w:rPr>
-        <w:t>4</w:t>
-      </w:r>
-      <w:r>
-        <w:fldChar w:fldCharType="end"/>
-      </w:r>
-      <w:r>
-        <w:t xml:space="preserve">. Motion </w:t>
-      </w:r>
-      <w:proofErr w:type="spellStart"/>
-      <w:r>
-        <w:t>capture</w:t>
-      </w:r>
-      <w:proofErr w:type="spellEnd"/>
-      <w:r>
-        <w:t xml:space="preserve"> z użyciem markerów </w:t>
-      </w:r>
-    </w:p>
-    <w:p>
-      <w:pPr>
-        <w:pStyle w:val="Legenda"/>
+      <w:fldSimple w:instr=" SEQ Rysunek \* ARABIC ">
+        <w:r>
+          <w:rPr>
+            <w:noProof/>
+          </w:rPr>
+          <w:t>4</w:t>
+        </w:r>
+      </w:fldSimple>
+      <w:r>
+        <w:t xml:space="preserve">. Motion capture z użyciem markerów </w:t>
+      </w:r>
+    </w:p>
+    <w:p>
+      <w:pPr>
+        <w:pStyle w:val="Caption"/>
         <w:jc w:val="center"/>
       </w:pPr>
       <w:r>
@@ -1198,7 +1071,7 @@
           <w:noProof/>
         </w:rPr>
         <w:drawing>
-          <wp:inline distT="0" distB="0" distL="0" distR="0">
+          <wp:inline distT="0" distB="0" distL="0" distR="0" wp14:anchorId="78EDFD34" wp14:editId="5D17B417">
             <wp:extent cx="5074920" cy="2026920"/>
             <wp:effectExtent l="0" t="0" r="0" b="0"/>
             <wp:docPr id="8" name="Obraz 8" descr="Canny_Edge_Detection.png"/>
@@ -1249,38 +1122,28 @@
     </w:p>
     <w:p>
       <w:pPr>
-        <w:pStyle w:val="Legenda"/>
+        <w:pStyle w:val="Caption"/>
         <w:spacing w:after="0"/>
         <w:jc w:val="center"/>
       </w:pPr>
       <w:r>
         <w:t xml:space="preserve">Rysunek </w:t>
       </w:r>
-      <w:r>
-        <w:fldChar w:fldCharType="begin"/>
-      </w:r>
-      <w:r>
-        <w:instrText xml:space="preserve"> SEQ Rysunek \* ARABIC </w:instrText>
-      </w:r>
-      <w:r>
-        <w:fldChar w:fldCharType="separate"/>
-      </w:r>
-      <w:r>
-        <w:rPr>
-          <w:noProof/>
-        </w:rPr>
-        <w:t>5</w:t>
-      </w:r>
-      <w:r>
-        <w:fldChar w:fldCharType="end"/>
-      </w:r>
+      <w:fldSimple w:instr=" SEQ Rysunek \* ARABIC ">
+        <w:r>
+          <w:rPr>
+            <w:noProof/>
+          </w:rPr>
+          <w:t>5</w:t>
+        </w:r>
+      </w:fldSimple>
       <w:r>
         <w:t xml:space="preserve">. Obraz przed i po zastosowaniu algorytmu wykrywania krawędzi </w:t>
       </w:r>
     </w:p>
     <w:p>
       <w:pPr>
-        <w:pStyle w:val="Legenda"/>
+        <w:pStyle w:val="Caption"/>
         <w:jc w:val="center"/>
       </w:pPr>
       <w:r>
@@ -1289,7 +1152,7 @@
       <w:hyperlink r:id="rId13" w:history="1">
         <w:r>
           <w:rPr>
-            <w:rStyle w:val="Hipercze"/>
+            <w:rStyle w:val="Hyperlink"/>
           </w:rPr>
           <w:t>https://www.bogotobogo.com/python/OpenCV_Python/python_opencv3_Image_Canny_Edge_Detection.php</w:t>
         </w:r>
@@ -1380,28 +1243,12 @@
       <w:r>
         <w:t xml:space="preserve">Śledzenie ruchu wykorzystywane jest również przy obróbce filmów (dodawanie efektów specjalnych) czy wymienionym wcześniej </w:t>
       </w:r>
-      <w:proofErr w:type="spellStart"/>
       <w:r>
         <w:rPr>
           <w:i/>
         </w:rPr>
-        <w:t>motion</w:t>
-      </w:r>
-      <w:proofErr w:type="spellEnd"/>
-      <w:r>
-        <w:rPr>
-          <w:i/>
-        </w:rPr>
-        <w:t xml:space="preserve"> </w:t>
-      </w:r>
-      <w:proofErr w:type="spellStart"/>
-      <w:r>
-        <w:rPr>
-          <w:i/>
-        </w:rPr>
-        <w:t>capture</w:t>
-      </w:r>
-      <w:proofErr w:type="spellEnd"/>
+        <w:t>motion capture</w:t>
+      </w:r>
       <w:r>
         <w:t xml:space="preserve"> (nagranie ruchu aktora w celu animacji postaci na potrzeby m.in. filmów czy gier).</w:t>
       </w:r>
@@ -1458,30 +1305,161 @@
       <w:r>
         <w:t>Celem projektu jest obserwacja ruchu obiektów w zwolnionym tempie oraz śledzenie ich przy pomocy obramowania (</w:t>
       </w:r>
-      <w:proofErr w:type="spellStart"/>
       <w:r>
         <w:rPr>
           <w:i/>
         </w:rPr>
-        <w:t>bounding</w:t>
-      </w:r>
-      <w:proofErr w:type="spellEnd"/>
+        <w:t>bounding box</w:t>
+      </w:r>
+      <w:r>
+        <w:t xml:space="preserve">).  </w:t>
+      </w:r>
+    </w:p>
+    <w:p>
+      <w:pPr>
+        <w:spacing w:before="240"/>
+        <w:jc w:val="both"/>
+      </w:pPr>
+      <w:r>
+        <w:t>Badanie takie może wskazać m.in. niedoskonałości badanego przedmiotu dzięki wykorzystaniu zwolnionego tempa i ujawnienie niewidocznych gołym okiem drobnych zmian w trajektorii ruchu.</w:t>
+      </w:r>
+    </w:p>
+    <w:p>
+      <w:pPr>
+        <w:jc w:val="both"/>
+        <w:rPr>
+          <w:b/>
+        </w:rPr>
+      </w:pPr>
+    </w:p>
+    <w:p>
+      <w:pPr>
+        <w:jc w:val="both"/>
+        <w:rPr>
+          <w:b/>
+        </w:rPr>
+      </w:pPr>
+    </w:p>
+    <w:p>
+      <w:pPr>
+        <w:jc w:val="both"/>
+        <w:rPr>
+          <w:b/>
+        </w:rPr>
+      </w:pPr>
+    </w:p>
+    <w:p>
+      <w:pPr>
+        <w:jc w:val="both"/>
+        <w:rPr>
+          <w:b/>
+        </w:rPr>
+      </w:pPr>
+      <w:r>
+        <w:rPr>
+          <w:b/>
+        </w:rPr>
+        <w:t>CZĘŚĆ DOŚWIADCZALNA</w:t>
+      </w:r>
+    </w:p>
+    <w:p>
+      <w:pPr>
+        <w:jc w:val="both"/>
+        <w:rPr>
+          <w:b/>
+        </w:rPr>
+      </w:pPr>
+    </w:p>
+    <w:p>
+      <w:pPr>
+        <w:jc w:val="both"/>
+        <w:rPr>
+          <w:b/>
+        </w:rPr>
+      </w:pPr>
+    </w:p>
+    <w:p>
+      <w:pPr>
+        <w:jc w:val="both"/>
+        <w:rPr>
+          <w:b/>
+        </w:rPr>
+      </w:pPr>
+      <w:r>
+        <w:rPr>
+          <w:b/>
+        </w:rPr>
+        <w:t>Ogólny opis doświadczenia</w:t>
+      </w:r>
+    </w:p>
+    <w:p>
+      <w:pPr>
+        <w:jc w:val="both"/>
+        <w:rPr>
+          <w:b/>
+        </w:rPr>
+      </w:pPr>
+    </w:p>
+    <w:p>
+      <w:pPr>
+        <w:jc w:val="both"/>
+      </w:pPr>
+      <w:r>
+        <w:t>Kamerą szybką Pha</w:t>
+      </w:r>
+      <w:r>
+        <w:t xml:space="preserve">ntom </w:t>
+      </w:r>
+      <w:r>
+        <w:t>M</w:t>
+      </w:r>
+      <w:r>
+        <w:t xml:space="preserve">iro </w:t>
+      </w:r>
+      <w:r>
+        <w:t>M</w:t>
+      </w:r>
+      <w:r>
+        <w:t>310</w:t>
+      </w:r>
+      <w:r>
+        <w:t xml:space="preserve"> zarejestrowano ruch dwóch przedmiotów: piłki do tenisa stołowego oraz dwuzłotówki. Do detekcji i śledzenia napisan</w:t>
+      </w:r>
+      <w:r>
+        <w:t>e</w:t>
+      </w:r>
+      <w:r>
+        <w:t xml:space="preserve"> został</w:t>
+      </w:r>
+      <w:r>
+        <w:t>y</w:t>
+      </w:r>
+      <w:r>
+        <w:t xml:space="preserve"> skrypt</w:t>
+      </w:r>
+      <w:r>
+        <w:t>y</w:t>
+      </w:r>
+      <w:r>
+        <w:t xml:space="preserve"> w języku Python. </w:t>
+      </w:r>
+    </w:p>
+    <w:p>
+      <w:pPr>
+        <w:spacing w:before="240"/>
+        <w:jc w:val="both"/>
+      </w:pPr>
+      <w:r>
+        <w:t xml:space="preserve">Nagrania przetwarzane są najpierw przez skrypt wykonujący algorytm wykrywania krawędzi Canny’ego. Skrypt tworzy wersję nagrania z krawędziami, które może zostać następnie przetworzone przez skrypt rysujący </w:t>
+      </w:r>
       <w:r>
         <w:rPr>
           <w:i/>
         </w:rPr>
-        <w:t xml:space="preserve"> </w:t>
-      </w:r>
-      <w:proofErr w:type="spellStart"/>
-      <w:r>
-        <w:rPr>
-          <w:i/>
-        </w:rPr>
-        <w:t>box</w:t>
-      </w:r>
-      <w:proofErr w:type="spellEnd"/>
-      <w:r>
-        <w:t xml:space="preserve">).  </w:t>
+        <w:t>bounding box</w:t>
+      </w:r>
+      <w:r>
+        <w:t xml:space="preserve"> wokół krawędzi.</w:t>
       </w:r>
     </w:p>
     <w:p>
@@ -1489,92 +1467,43 @@
         <w:spacing w:before="240"/>
         <w:jc w:val="both"/>
       </w:pPr>
-      <w:r>
-        <w:t>Badanie takie może wskazać m.in. niedoskonałości badanego przedmiotu dzięki wykorzystaniu zwolnionego tempa i ujawnienie niewidocznych gołym okiem drobnych zmian w trajektorii ruchu.</w:t>
-      </w:r>
-    </w:p>
-    <w:p>
-      <w:pPr>
-        <w:jc w:val="both"/>
-        <w:rPr>
-          <w:b/>
-        </w:rPr>
-      </w:pPr>
-    </w:p>
-    <w:p>
-      <w:pPr>
-        <w:jc w:val="both"/>
-        <w:rPr>
-          <w:b/>
-        </w:rPr>
-      </w:pPr>
-    </w:p>
-    <w:p>
-      <w:pPr>
-        <w:jc w:val="both"/>
-        <w:rPr>
-          <w:b/>
-        </w:rPr>
-      </w:pPr>
-    </w:p>
-    <w:p>
-      <w:pPr>
-        <w:jc w:val="both"/>
-        <w:rPr>
-          <w:b/>
-        </w:rPr>
-      </w:pPr>
-      <w:r>
-        <w:rPr>
-          <w:b/>
-        </w:rPr>
-        <w:t>CZĘŚĆ DOŚWIADCZALNA</w:t>
-      </w:r>
-    </w:p>
-    <w:p>
-      <w:pPr>
-        <w:jc w:val="both"/>
-        <w:rPr>
-          <w:b/>
-        </w:rPr>
-      </w:pPr>
-    </w:p>
-    <w:p>
-      <w:pPr>
-        <w:jc w:val="both"/>
-        <w:rPr>
-          <w:b/>
-        </w:rPr>
-      </w:pPr>
-    </w:p>
-    <w:p>
-      <w:pPr>
-        <w:jc w:val="both"/>
-        <w:rPr>
-          <w:b/>
-        </w:rPr>
-      </w:pPr>
-      <w:r>
-        <w:rPr>
-          <w:b/>
-        </w:rPr>
-        <w:t>Ogólny opis doświadczenia</w:t>
-      </w:r>
-    </w:p>
-    <w:p>
-      <w:pPr>
-        <w:jc w:val="both"/>
-        <w:rPr>
-          <w:b/>
-        </w:rPr>
-      </w:pPr>
-    </w:p>
-    <w:p>
-      <w:pPr>
-        <w:jc w:val="both"/>
-      </w:pPr>
-      <w:r>
-        <w:t>Kamerą szybką Pha</w:t>
+    </w:p>
+    <w:p>
+      <w:pPr>
+        <w:jc w:val="both"/>
+        <w:rPr>
+          <w:b/>
+        </w:rPr>
+      </w:pPr>
+    </w:p>
+    <w:p>
+      <w:pPr>
+        <w:jc w:val="both"/>
+        <w:rPr>
+          <w:b/>
+        </w:rPr>
+      </w:pPr>
+      <w:r>
+        <w:rPr>
+          <w:b/>
+        </w:rPr>
+        <w:t>Zarejestrowanie ruchu przedmiotów</w:t>
+      </w:r>
+    </w:p>
+    <w:p>
+      <w:pPr>
+        <w:jc w:val="both"/>
+        <w:rPr>
+          <w:b/>
+        </w:rPr>
+      </w:pPr>
+    </w:p>
+    <w:p>
+      <w:pPr>
+        <w:jc w:val="both"/>
+      </w:pPr>
+      <w:r>
+        <w:t>Do nagrań wykorzystano kamerę szybką Pha</w:t>
       </w:r>
       <w:r>
         <w:t xml:space="preserve">ntom </w:t>
@@ -1592,139 +1521,6 @@
         <w:t>310</w:t>
       </w:r>
       <w:r>
-        <w:t xml:space="preserve"> zarejestrowano ruch dwóch przedmiotów: piłki do tenisa stołowego oraz dwuzłotówki. Do detekcji i śledzenia napisan</w:t>
-      </w:r>
-      <w:r>
-        <w:t>e</w:t>
-      </w:r>
-      <w:r>
-        <w:t xml:space="preserve"> został</w:t>
-      </w:r>
-      <w:r>
-        <w:t>y</w:t>
-      </w:r>
-      <w:r>
-        <w:t xml:space="preserve"> skrypt</w:t>
-      </w:r>
-      <w:r>
-        <w:t>y</w:t>
-      </w:r>
-      <w:r>
-        <w:t xml:space="preserve"> w języku </w:t>
-      </w:r>
-      <w:proofErr w:type="spellStart"/>
-      <w:r>
-        <w:t>Python</w:t>
-      </w:r>
-      <w:proofErr w:type="spellEnd"/>
-      <w:r>
-        <w:t xml:space="preserve">. </w:t>
-      </w:r>
-    </w:p>
-    <w:p>
-      <w:pPr>
-        <w:spacing w:before="240"/>
-        <w:jc w:val="both"/>
-      </w:pPr>
-      <w:r>
-        <w:t xml:space="preserve">Nagrania przetwarzane są najpierw przez skrypt wykonujący algorytm wykrywania krawędzi </w:t>
-      </w:r>
-      <w:proofErr w:type="spellStart"/>
-      <w:r>
-        <w:t>Canny’ego</w:t>
-      </w:r>
-      <w:proofErr w:type="spellEnd"/>
-      <w:r>
-        <w:t xml:space="preserve">. Skrypt tworzy wersję nagrania z krawędziami, które może zostać następnie przetworzone przez skrypt rysujący </w:t>
-      </w:r>
-      <w:proofErr w:type="spellStart"/>
-      <w:r>
-        <w:rPr>
-          <w:i/>
-        </w:rPr>
-        <w:t>bounding</w:t>
-      </w:r>
-      <w:proofErr w:type="spellEnd"/>
-      <w:r>
-        <w:rPr>
-          <w:i/>
-        </w:rPr>
-        <w:t xml:space="preserve"> </w:t>
-      </w:r>
-      <w:proofErr w:type="spellStart"/>
-      <w:r>
-        <w:rPr>
-          <w:i/>
-        </w:rPr>
-        <w:t>box</w:t>
-      </w:r>
-      <w:proofErr w:type="spellEnd"/>
-      <w:r>
-        <w:t xml:space="preserve"> wokół krawędzi.</w:t>
-      </w:r>
-    </w:p>
-    <w:p>
-      <w:pPr>
-        <w:spacing w:before="240"/>
-        <w:jc w:val="both"/>
-      </w:pPr>
-    </w:p>
-    <w:p>
-      <w:pPr>
-        <w:jc w:val="both"/>
-        <w:rPr>
-          <w:b/>
-        </w:rPr>
-      </w:pPr>
-    </w:p>
-    <w:p>
-      <w:pPr>
-        <w:jc w:val="both"/>
-        <w:rPr>
-          <w:b/>
-        </w:rPr>
-      </w:pPr>
-      <w:r>
-        <w:rPr>
-          <w:b/>
-        </w:rPr>
-        <w:t>Zarejestrowanie ruchu przedmiotów</w:t>
-      </w:r>
-    </w:p>
-    <w:p>
-      <w:pPr>
-        <w:jc w:val="both"/>
-        <w:rPr>
-          <w:b/>
-        </w:rPr>
-      </w:pPr>
-    </w:p>
-    <w:p>
-      <w:pPr>
-        <w:jc w:val="both"/>
-      </w:pPr>
-      <w:r>
-        <w:t xml:space="preserve">Do nagrań wykorzystano kamerę szybką </w:t>
-      </w:r>
-      <w:r>
-        <w:t>Pha</w:t>
-      </w:r>
-      <w:r>
-        <w:t xml:space="preserve">ntom </w:t>
-      </w:r>
-      <w:r>
-        <w:t>M</w:t>
-      </w:r>
-      <w:r>
-        <w:t xml:space="preserve">iro </w:t>
-      </w:r>
-      <w:r>
-        <w:t>M</w:t>
-      </w:r>
-      <w:r>
-        <w:t>310</w:t>
-      </w:r>
-      <w:r>
         <w:t xml:space="preserve"> dostępną na uczelni, podpiętą do laptopa. Nagrywaniem sterowano za pomocą dedykowanego oprogramowania od producenta.</w:t>
       </w:r>
     </w:p>
@@ -1743,7 +1539,7 @@
           <w:noProof/>
         </w:rPr>
         <w:drawing>
-          <wp:inline distT="0" distB="0" distL="0" distR="0" wp14:anchorId="69BEE3F3" wp14:editId="4D7C7FDA">
+          <wp:inline distT="0" distB="0" distL="0" distR="0" wp14:anchorId="7164CE76" wp14:editId="43518B97">
             <wp:extent cx="5760720" cy="3253105"/>
             <wp:effectExtent l="0" t="0" r="0" b="4445"/>
             <wp:docPr id="4" name="Obraz 4"/>
@@ -1781,38 +1577,28 @@
     </w:p>
     <w:p>
       <w:pPr>
-        <w:pStyle w:val="Legenda"/>
+        <w:pStyle w:val="Caption"/>
         <w:spacing w:after="0"/>
         <w:jc w:val="center"/>
       </w:pPr>
       <w:r>
         <w:t xml:space="preserve">Rysunek </w:t>
       </w:r>
-      <w:r>
-        <w:fldChar w:fldCharType="begin"/>
-      </w:r>
-      <w:r>
-        <w:instrText xml:space="preserve"> SEQ Rysunek \* ARABIC </w:instrText>
-      </w:r>
-      <w:r>
-        <w:fldChar w:fldCharType="separate"/>
-      </w:r>
-      <w:r>
-        <w:rPr>
-          <w:noProof/>
-        </w:rPr>
-        <w:t>6</w:t>
-      </w:r>
-      <w:r>
-        <w:fldChar w:fldCharType="end"/>
-      </w:r>
+      <w:fldSimple w:instr=" SEQ Rysunek \* ARABIC ">
+        <w:r>
+          <w:rPr>
+            <w:noProof/>
+          </w:rPr>
+          <w:t>6</w:t>
+        </w:r>
+      </w:fldSimple>
       <w:r>
         <w:t>. Interfejs oprogramowania sterującego nagrywaniem</w:t>
       </w:r>
     </w:p>
     <w:p>
       <w:pPr>
-        <w:pStyle w:val="Legenda"/>
+        <w:pStyle w:val="Caption"/>
         <w:jc w:val="center"/>
       </w:pPr>
       <w:r>
@@ -1821,7 +1607,7 @@
       <w:hyperlink r:id="rId15" w:history="1">
         <w:r>
           <w:rPr>
-            <w:rStyle w:val="Hipercze"/>
+            <w:rStyle w:val="Hyperlink"/>
           </w:rPr>
           <w:t>https://youtu.be/VXGDpxqZHX8?list=PL0TccwBnZqgQySikYXrLWq8ahv7eFJWyb</w:t>
         </w:r>
@@ -1860,7 +1646,7 @@
           <w:noProof/>
         </w:rPr>
         <w:drawing>
-          <wp:inline distT="0" distB="0" distL="0" distR="0" wp14:anchorId="71793716" wp14:editId="4CF48AC0">
+          <wp:inline distT="0" distB="0" distL="0" distR="0" wp14:anchorId="2A64EA1C" wp14:editId="7C760E3B">
             <wp:extent cx="4274820" cy="3206589"/>
             <wp:effectExtent l="0" t="0" r="0" b="0"/>
             <wp:docPr id="5" name="Obraz 5"/>
@@ -1905,30 +1691,20 @@
     </w:p>
     <w:p>
       <w:pPr>
-        <w:pStyle w:val="Legenda"/>
+        <w:pStyle w:val="Caption"/>
         <w:jc w:val="center"/>
       </w:pPr>
       <w:r>
         <w:t xml:space="preserve">Rysunek </w:t>
       </w:r>
-      <w:r>
-        <w:fldChar w:fldCharType="begin"/>
-      </w:r>
-      <w:r>
-        <w:instrText xml:space="preserve"> SEQ Rysunek \* ARABIC </w:instrText>
-      </w:r>
-      <w:r>
-        <w:fldChar w:fldCharType="separate"/>
-      </w:r>
-      <w:r>
-        <w:rPr>
-          <w:noProof/>
-        </w:rPr>
-        <w:t>7</w:t>
-      </w:r>
-      <w:r>
-        <w:fldChar w:fldCharType="end"/>
-      </w:r>
+      <w:fldSimple w:instr=" SEQ Rysunek \* ARABIC ">
+        <w:r>
+          <w:rPr>
+            <w:noProof/>
+          </w:rPr>
+          <w:t>7</w:t>
+        </w:r>
+      </w:fldSimple>
       <w:r>
         <w:t>. Nagranie ruchu piłki</w:t>
       </w:r>
@@ -1951,7 +1727,7 @@
           <w:noProof/>
         </w:rPr>
         <w:drawing>
-          <wp:inline distT="0" distB="0" distL="0" distR="0" wp14:anchorId="6B4E9EC5" wp14:editId="2B23BEEC">
+          <wp:inline distT="0" distB="0" distL="0" distR="0" wp14:anchorId="580CFA5F" wp14:editId="04EE01FB">
             <wp:extent cx="4251960" cy="3196498"/>
             <wp:effectExtent l="0" t="0" r="0" b="4445"/>
             <wp:docPr id="9" name="Obraz 9"/>
@@ -1996,30 +1772,20 @@
     </w:p>
     <w:p>
       <w:pPr>
-        <w:pStyle w:val="Legenda"/>
+        <w:pStyle w:val="Caption"/>
         <w:jc w:val="center"/>
       </w:pPr>
       <w:r>
         <w:t xml:space="preserve">Rysunek </w:t>
       </w:r>
-      <w:r>
-        <w:fldChar w:fldCharType="begin"/>
-      </w:r>
-      <w:r>
-        <w:instrText xml:space="preserve"> SEQ Rysunek \* ARABIC </w:instrText>
-      </w:r>
-      <w:r>
-        <w:fldChar w:fldCharType="separate"/>
-      </w:r>
-      <w:r>
-        <w:rPr>
-          <w:noProof/>
-        </w:rPr>
-        <w:t>8</w:t>
-      </w:r>
-      <w:r>
-        <w:fldChar w:fldCharType="end"/>
-      </w:r>
+      <w:fldSimple w:instr=" SEQ Rysunek \* ARABIC ">
+        <w:r>
+          <w:rPr>
+            <w:noProof/>
+          </w:rPr>
+          <w:t>8</w:t>
+        </w:r>
+      </w:fldSimple>
       <w:r>
         <w:t>. Nagranie ruchu monety</w:t>
       </w:r>
@@ -2074,16 +1840,8 @@
           <w:b/>
         </w:rPr>
         <w:lastRenderedPageBreak/>
-        <w:t xml:space="preserve">Detekcja krawędzi </w:t>
-      </w:r>
-      <w:proofErr w:type="spellStart"/>
-      <w:r>
-        <w:rPr>
-          <w:b/>
-        </w:rPr>
-        <w:t>Canny’ego</w:t>
-      </w:r>
-      <w:proofErr w:type="spellEnd"/>
+        <w:t>Detekcja krawędzi Canny’ego</w:t>
+      </w:r>
     </w:p>
     <w:p>
       <w:pPr>
@@ -2101,16 +1859,11 @@
         <w:t xml:space="preserve">Algorytm wykrywania krawędzi stworzony przez </w:t>
       </w:r>
       <w:r>
-        <w:t xml:space="preserve">Johna F. </w:t>
-      </w:r>
-      <w:proofErr w:type="spellStart"/>
-      <w:r>
-        <w:t>Canny</w:t>
+        <w:t>Johna F. Canny</w:t>
       </w:r>
       <w:r>
         <w:t>’ego</w:t>
       </w:r>
-      <w:proofErr w:type="spellEnd"/>
       <w:r>
         <w:t xml:space="preserve"> w 1986 </w:t>
       </w:r>
@@ -2120,7 +1873,7 @@
     </w:p>
     <w:p>
       <w:pPr>
-        <w:pStyle w:val="Akapitzlist"/>
+        <w:pStyle w:val="ListParagraph"/>
         <w:numPr>
           <w:ilvl w:val="0"/>
           <w:numId w:val="3"/>
@@ -2140,7 +1893,7 @@
     </w:p>
     <w:p>
       <w:pPr>
-        <w:pStyle w:val="Akapitzlist"/>
+        <w:pStyle w:val="ListParagraph"/>
         <w:spacing w:before="240" w:after="240"/>
         <w:jc w:val="both"/>
         <w:rPr>
@@ -2150,7 +1903,7 @@
     </w:p>
     <w:p>
       <w:pPr>
-        <w:pStyle w:val="Akapitzlist"/>
+        <w:pStyle w:val="ListParagraph"/>
         <w:keepNext/>
         <w:spacing w:before="240" w:after="240"/>
         <w:jc w:val="both"/>
@@ -2160,7 +1913,7 @@
           <w:noProof/>
         </w:rPr>
         <w:drawing>
-          <wp:inline distT="0" distB="0" distL="0" distR="0">
+          <wp:inline distT="0" distB="0" distL="0" distR="0" wp14:anchorId="39CEAA23" wp14:editId="4861E425">
             <wp:extent cx="5760720" cy="2402389"/>
             <wp:effectExtent l="0" t="0" r="0" b="0"/>
             <wp:docPr id="6" name="Obraz 6" descr="Canvas showing effect of Gaussian Blur filter"/>
@@ -2211,7 +1964,7 @@
     </w:p>
     <w:p>
       <w:pPr>
-        <w:pStyle w:val="Legenda"/>
+        <w:pStyle w:val="Caption"/>
         <w:spacing w:after="0"/>
         <w:ind w:left="1416"/>
         <w:jc w:val="center"/>
@@ -2219,46 +1972,31 @@
       <w:r>
         <w:t xml:space="preserve">Rysunek </w:t>
       </w:r>
-      <w:r>
-        <w:fldChar w:fldCharType="begin"/>
-      </w:r>
-      <w:r>
-        <w:instrText xml:space="preserve"> SEQ Rysunek \* ARABIC </w:instrText>
-      </w:r>
-      <w:r>
-        <w:fldChar w:fldCharType="separate"/>
-      </w:r>
-      <w:r>
-        <w:rPr>
-          <w:noProof/>
-        </w:rPr>
-        <w:t>9</w:t>
-      </w:r>
-      <w:r>
-        <w:fldChar w:fldCharType="end"/>
-      </w:r>
+      <w:fldSimple w:instr=" SEQ Rysunek \* ARABIC ">
+        <w:r>
+          <w:rPr>
+            <w:noProof/>
+          </w:rPr>
+          <w:t>9</w:t>
+        </w:r>
+      </w:fldSimple>
       <w:r>
         <w:t>. Obraz przed i po rozmyciu filtrem Gaussa</w:t>
       </w:r>
     </w:p>
     <w:p>
       <w:pPr>
-        <w:pStyle w:val="Legenda"/>
+        <w:pStyle w:val="Caption"/>
         <w:ind w:left="1416"/>
         <w:jc w:val="center"/>
       </w:pPr>
-      <w:proofErr w:type="spellStart"/>
-      <w:r>
-        <w:t>Źrodło</w:t>
-      </w:r>
-      <w:proofErr w:type="spellEnd"/>
-      <w:r>
-        <w:t xml:space="preserve">: </w:t>
+      <w:r>
+        <w:t xml:space="preserve">Źrodło: </w:t>
       </w:r>
       <w:hyperlink r:id="rId19" w:history="1">
         <w:r>
           <w:rPr>
-            <w:rStyle w:val="Hipercze"/>
+            <w:rStyle w:val="Hyperlink"/>
           </w:rPr>
           <w:t>https://support.apple.com/pl-pl/guide/motion/motn169fe6e6/mac</w:t>
         </w:r>
@@ -2269,14 +2007,14 @@
     </w:p>
     <w:p>
       <w:pPr>
-        <w:pStyle w:val="Akapitzlist"/>
+        <w:pStyle w:val="ListParagraph"/>
         <w:spacing w:before="240" w:after="240"/>
         <w:jc w:val="both"/>
       </w:pPr>
     </w:p>
     <w:p>
       <w:pPr>
-        <w:pStyle w:val="Akapitzlist"/>
+        <w:pStyle w:val="ListParagraph"/>
         <w:numPr>
           <w:ilvl w:val="0"/>
           <w:numId w:val="3"/>
@@ -2288,23 +2026,15 @@
         <w:rPr>
           <w:b/>
         </w:rPr>
-        <w:t xml:space="preserve">Zastosowanie filtrów konturowych </w:t>
-      </w:r>
-      <w:proofErr w:type="spellStart"/>
-      <w:r>
-        <w:rPr>
-          <w:b/>
-        </w:rPr>
-        <w:t>Sobela</w:t>
-      </w:r>
-      <w:proofErr w:type="spellEnd"/>
+        <w:t>Zastosowanie filtrów konturowych Sobela</w:t>
+      </w:r>
       <w:r>
         <w:t>, które obliczają pionową i poziomą mapę gradientów obrazu (zmiany natężeń pikseli); po ich połączeniu otrzymuje się obraz z konturami</w:t>
       </w:r>
     </w:p>
     <w:p>
       <w:pPr>
-        <w:pStyle w:val="Akapitzlist"/>
+        <w:pStyle w:val="ListParagraph"/>
         <w:spacing w:before="240"/>
         <w:jc w:val="both"/>
         <w:rPr>
@@ -2314,7 +2044,7 @@
     </w:p>
     <w:p>
       <w:pPr>
-        <w:pStyle w:val="Akapitzlist"/>
+        <w:pStyle w:val="ListParagraph"/>
         <w:keepNext/>
         <w:spacing w:before="240"/>
         <w:jc w:val="both"/>
@@ -2324,7 +2054,7 @@
           <w:noProof/>
         </w:rPr>
         <w:drawing>
-          <wp:inline distT="0" distB="0" distL="0" distR="0">
+          <wp:inline distT="0" distB="0" distL="0" distR="0" wp14:anchorId="6E7A3AB4" wp14:editId="622AEE5F">
             <wp:extent cx="5760720" cy="1918732"/>
             <wp:effectExtent l="0" t="0" r="0" b="5715"/>
             <wp:docPr id="10" name="Obraz 10" descr="Edge Detection Using OpenCV | LearnOpenCV #"/>
@@ -2375,7 +2105,7 @@
     </w:p>
     <w:p>
       <w:pPr>
-        <w:pStyle w:val="Legenda"/>
+        <w:pStyle w:val="Caption"/>
         <w:spacing w:after="0"/>
         <w:ind w:left="1416"/>
         <w:jc w:val="center"/>
@@ -2383,36 +2113,21 @@
       <w:r>
         <w:t xml:space="preserve">Rysunek </w:t>
       </w:r>
-      <w:r>
-        <w:fldChar w:fldCharType="begin"/>
-      </w:r>
-      <w:r>
-        <w:instrText xml:space="preserve"> SEQ Rysunek \* ARABIC </w:instrText>
-      </w:r>
-      <w:r>
-        <w:fldChar w:fldCharType="separate"/>
-      </w:r>
-      <w:r>
-        <w:rPr>
-          <w:noProof/>
-        </w:rPr>
-        <w:t>10</w:t>
-      </w:r>
-      <w:r>
-        <w:fldChar w:fldCharType="end"/>
-      </w:r>
-      <w:r>
-        <w:t xml:space="preserve">. Obraz przed i po zastosowaniu filtrów </w:t>
-      </w:r>
-      <w:proofErr w:type="spellStart"/>
-      <w:r>
-        <w:t>Sobela</w:t>
-      </w:r>
-      <w:proofErr w:type="spellEnd"/>
-    </w:p>
-    <w:p>
-      <w:pPr>
-        <w:pStyle w:val="Legenda"/>
+      <w:fldSimple w:instr=" SEQ Rysunek \* ARABIC ">
+        <w:r>
+          <w:rPr>
+            <w:noProof/>
+          </w:rPr>
+          <w:t>10</w:t>
+        </w:r>
+      </w:fldSimple>
+      <w:r>
+        <w:t>. Obraz przed i po zastosowaniu filtrów Sobela</w:t>
+      </w:r>
+    </w:p>
+    <w:p>
+      <w:pPr>
+        <w:pStyle w:val="Caption"/>
         <w:ind w:left="1416"/>
         <w:jc w:val="center"/>
       </w:pPr>
@@ -2422,7 +2137,7 @@
       <w:hyperlink r:id="rId21" w:history="1">
         <w:r>
           <w:rPr>
-            <w:rStyle w:val="Hipercze"/>
+            <w:rStyle w:val="Hyperlink"/>
           </w:rPr>
           <w:t>https://learnopencv.com/edge-detection-using-opencv/</w:t>
         </w:r>
@@ -2433,7 +2148,7 @@
     </w:p>
     <w:p>
       <w:pPr>
-        <w:pStyle w:val="Akapitzlist"/>
+        <w:pStyle w:val="ListParagraph"/>
         <w:spacing w:before="240"/>
         <w:jc w:val="both"/>
       </w:pPr>
@@ -2454,7 +2169,7 @@
     </w:p>
     <w:p>
       <w:pPr>
-        <w:pStyle w:val="Akapitzlist"/>
+        <w:pStyle w:val="ListParagraph"/>
         <w:numPr>
           <w:ilvl w:val="0"/>
           <w:numId w:val="3"/>
@@ -2469,30 +2184,27 @@
         <w:t>Obliczenie kierunków krawędzi</w:t>
       </w:r>
       <w:r>
-        <w:t xml:space="preserve">; otrzymuje się mapę kierunków w jakich skierowana jest krawędź dla </w:t>
-      </w:r>
-      <w:r>
-        <w:t>każdego piksela</w:t>
-      </w:r>
-    </w:p>
-    <w:p>
-      <w:pPr>
-        <w:pStyle w:val="Akapitzlist"/>
-        <w:jc w:val="both"/>
-        <w:rPr>
-          <w:b/>
-        </w:rPr>
-      </w:pPr>
-    </w:p>
-    <w:p>
-      <w:pPr>
-        <w:pStyle w:val="Akapitzlist"/>
-        <w:jc w:val="both"/>
-      </w:pPr>
-    </w:p>
-    <w:p>
-      <w:pPr>
-        <w:pStyle w:val="Akapitzlist"/>
+        <w:t>; otrzymuje się mapę kierunków w jakich skierowana jest krawędź dla każdego piksela</w:t>
+      </w:r>
+    </w:p>
+    <w:p>
+      <w:pPr>
+        <w:pStyle w:val="ListParagraph"/>
+        <w:jc w:val="both"/>
+        <w:rPr>
+          <w:b/>
+        </w:rPr>
+      </w:pPr>
+    </w:p>
+    <w:p>
+      <w:pPr>
+        <w:pStyle w:val="ListParagraph"/>
+        <w:jc w:val="both"/>
+      </w:pPr>
+    </w:p>
+    <w:p>
+      <w:pPr>
+        <w:pStyle w:val="ListParagraph"/>
         <w:numPr>
           <w:ilvl w:val="0"/>
           <w:numId w:val="3"/>
@@ -2512,16 +2224,8 @@
         <w:rPr>
           <w:i/>
         </w:rPr>
-        <w:t xml:space="preserve">non-maximum </w:t>
-      </w:r>
-      <w:proofErr w:type="spellStart"/>
-      <w:r>
-        <w:rPr>
-          <w:i/>
-        </w:rPr>
-        <w:t>suppression</w:t>
-      </w:r>
-      <w:proofErr w:type="spellEnd"/>
+        <w:t>non-maximum suppression</w:t>
+      </w:r>
       <w:r>
         <w:t>)</w:t>
       </w:r>
@@ -2531,16 +2235,16 @@
     </w:p>
     <w:p>
       <w:pPr>
-        <w:pStyle w:val="Akapitzlist"/>
-        <w:jc w:val="both"/>
-        <w:rPr>
-          <w:b/>
-        </w:rPr>
-      </w:pPr>
-    </w:p>
-    <w:p>
-      <w:pPr>
-        <w:pStyle w:val="Akapitzlist"/>
+        <w:pStyle w:val="ListParagraph"/>
+        <w:jc w:val="both"/>
+        <w:rPr>
+          <w:b/>
+        </w:rPr>
+      </w:pPr>
+    </w:p>
+    <w:p>
+      <w:pPr>
+        <w:pStyle w:val="ListParagraph"/>
         <w:keepNext/>
         <w:jc w:val="both"/>
       </w:pPr>
@@ -2549,7 +2253,7 @@
           <w:noProof/>
         </w:rPr>
         <w:drawing>
-          <wp:inline distT="0" distB="0" distL="0" distR="0">
+          <wp:inline distT="0" distB="0" distL="0" distR="0" wp14:anchorId="24078A68" wp14:editId="50556DBB">
             <wp:extent cx="4899660" cy="2754379"/>
             <wp:effectExtent l="0" t="0" r="0" b="8255"/>
             <wp:docPr id="12" name="Obraz 12" descr="edge thining non maximum suppression — Implement Code Canny Edge Detection from Scratch Pytorch Python"/>
@@ -2600,7 +2304,7 @@
     </w:p>
     <w:p>
       <w:pPr>
-        <w:pStyle w:val="Legenda"/>
+        <w:pStyle w:val="Caption"/>
         <w:spacing w:after="0"/>
         <w:ind w:left="720"/>
         <w:jc w:val="center"/>
@@ -2608,31 +2312,21 @@
       <w:r>
         <w:t xml:space="preserve">Rysunek </w:t>
       </w:r>
-      <w:r>
-        <w:fldChar w:fldCharType="begin"/>
-      </w:r>
-      <w:r>
-        <w:instrText xml:space="preserve"> SEQ Rysunek \* ARABIC </w:instrText>
-      </w:r>
-      <w:r>
-        <w:fldChar w:fldCharType="separate"/>
-      </w:r>
-      <w:r>
-        <w:rPr>
-          <w:noProof/>
-        </w:rPr>
-        <w:t>11</w:t>
-      </w:r>
-      <w:r>
-        <w:fldChar w:fldCharType="end"/>
-      </w:r>
+      <w:fldSimple w:instr=" SEQ Rysunek \* ARABIC ">
+        <w:r>
+          <w:rPr>
+            <w:noProof/>
+          </w:rPr>
+          <w:t>11</w:t>
+        </w:r>
+      </w:fldSimple>
       <w:r>
         <w:t>. Przedstawienie działania NMS</w:t>
       </w:r>
     </w:p>
     <w:p>
       <w:pPr>
-        <w:pStyle w:val="Legenda"/>
+        <w:pStyle w:val="Caption"/>
         <w:ind w:left="720"/>
         <w:jc w:val="center"/>
       </w:pPr>
@@ -2642,7 +2336,7 @@
       <w:hyperlink r:id="rId23" w:history="1">
         <w:r>
           <w:rPr>
-            <w:rStyle w:val="Hipercze"/>
+            <w:rStyle w:val="Hyperlink"/>
           </w:rPr>
           <w:t>https://towardsdatascience.com/implement-canny-edge-detection-from-scratch-with-pytorch-a1cccfa58bed</w:t>
         </w:r>
@@ -2653,13 +2347,13 @@
     </w:p>
     <w:p>
       <w:pPr>
-        <w:pStyle w:val="Akapitzlist"/>
-        <w:jc w:val="both"/>
-      </w:pPr>
-    </w:p>
-    <w:p>
-      <w:pPr>
-        <w:pStyle w:val="Akapitzlist"/>
+        <w:pStyle w:val="ListParagraph"/>
+        <w:jc w:val="both"/>
+      </w:pPr>
+    </w:p>
+    <w:p>
+      <w:pPr>
+        <w:pStyle w:val="ListParagraph"/>
         <w:numPr>
           <w:ilvl w:val="0"/>
           <w:numId w:val="3"/>
@@ -2675,28 +2369,12 @@
       <w:r>
         <w:t xml:space="preserve"> (ang. </w:t>
       </w:r>
-      <w:proofErr w:type="spellStart"/>
       <w:r>
         <w:rPr>
           <w:i/>
         </w:rPr>
-        <w:t>double</w:t>
-      </w:r>
-      <w:proofErr w:type="spellEnd"/>
-      <w:r>
-        <w:rPr>
-          <w:i/>
-        </w:rPr>
-        <w:t xml:space="preserve"> </w:t>
-      </w:r>
-      <w:proofErr w:type="spellStart"/>
-      <w:r>
-        <w:rPr>
-          <w:i/>
-        </w:rPr>
-        <w:t>threshold</w:t>
-      </w:r>
-      <w:proofErr w:type="spellEnd"/>
+        <w:t>double threshold</w:t>
+      </w:r>
       <w:r>
         <w:t>)</w:t>
       </w:r>
@@ -2706,12 +2384,12 @@
     </w:p>
     <w:p>
       <w:pPr>
-        <w:pStyle w:val="Akapitzlist"/>
-      </w:pPr>
-    </w:p>
-    <w:p>
-      <w:pPr>
-        <w:pStyle w:val="Akapitzlist"/>
+        <w:pStyle w:val="ListParagraph"/>
+      </w:pPr>
+    </w:p>
+    <w:p>
+      <w:pPr>
+        <w:pStyle w:val="ListParagraph"/>
         <w:keepNext/>
         <w:jc w:val="center"/>
       </w:pPr>
@@ -2720,7 +2398,7 @@
           <w:noProof/>
         </w:rPr>
         <w:drawing>
-          <wp:inline distT="0" distB="0" distL="0" distR="0">
+          <wp:inline distT="0" distB="0" distL="0" distR="0" wp14:anchorId="785F7061" wp14:editId="00672417">
             <wp:extent cx="2827020" cy="2827020"/>
             <wp:effectExtent l="0" t="0" r="0" b="0"/>
             <wp:docPr id="13" name="Obraz 13" descr="https://justin-liang.com/tutorials/canny/images/8_double_threshold.jpg"/>
@@ -2771,7 +2449,7 @@
     </w:p>
     <w:p>
       <w:pPr>
-        <w:pStyle w:val="Legenda"/>
+        <w:pStyle w:val="Caption"/>
         <w:spacing w:after="0"/>
         <w:ind w:left="708"/>
         <w:jc w:val="center"/>
@@ -2779,31 +2457,21 @@
       <w:r>
         <w:t xml:space="preserve">Rysunek </w:t>
       </w:r>
-      <w:r>
-        <w:fldChar w:fldCharType="begin"/>
-      </w:r>
-      <w:r>
-        <w:instrText xml:space="preserve"> SEQ Rysunek \* ARABIC </w:instrText>
-      </w:r>
-      <w:r>
-        <w:fldChar w:fldCharType="separate"/>
-      </w:r>
-      <w:r>
-        <w:rPr>
-          <w:noProof/>
-        </w:rPr>
-        <w:t>12</w:t>
-      </w:r>
-      <w:r>
-        <w:fldChar w:fldCharType="end"/>
-      </w:r>
+      <w:fldSimple w:instr=" SEQ Rysunek \* ARABIC ">
+        <w:r>
+          <w:rPr>
+            <w:noProof/>
+          </w:rPr>
+          <w:t>12</w:t>
+        </w:r>
+      </w:fldSimple>
       <w:r>
         <w:t>. Obraz z jedynie dwoma wartościami pikseli – „mocnymi” i „słabymi”</w:t>
       </w:r>
     </w:p>
     <w:p>
       <w:pPr>
-        <w:pStyle w:val="Legenda"/>
+        <w:pStyle w:val="Caption"/>
         <w:ind w:left="708"/>
         <w:jc w:val="center"/>
       </w:pPr>
@@ -2813,7 +2481,7 @@
       <w:hyperlink r:id="rId25" w:history="1">
         <w:r>
           <w:rPr>
-            <w:rStyle w:val="Hipercze"/>
+            <w:rStyle w:val="Hyperlink"/>
           </w:rPr>
           <w:t>https://justin-liang.com/tutorials/canny/</w:t>
         </w:r>
@@ -2824,7 +2492,7 @@
     </w:p>
     <w:p>
       <w:pPr>
-        <w:pStyle w:val="Akapitzlist"/>
+        <w:pStyle w:val="ListParagraph"/>
         <w:numPr>
           <w:ilvl w:val="0"/>
           <w:numId w:val="3"/>
@@ -2848,7 +2516,7 @@
     </w:p>
     <w:p>
       <w:pPr>
-        <w:pStyle w:val="Akapitzlist"/>
+        <w:pStyle w:val="ListParagraph"/>
         <w:spacing w:before="240"/>
         <w:jc w:val="both"/>
         <w:rPr>
@@ -2858,7 +2526,7 @@
     </w:p>
     <w:p>
       <w:pPr>
-        <w:pStyle w:val="Akapitzlist"/>
+        <w:pStyle w:val="ListParagraph"/>
         <w:keepNext/>
         <w:spacing w:before="240"/>
         <w:jc w:val="center"/>
@@ -2868,7 +2536,7 @@
           <w:noProof/>
         </w:rPr>
         <w:drawing>
-          <wp:inline distT="0" distB="0" distL="0" distR="0">
+          <wp:inline distT="0" distB="0" distL="0" distR="0" wp14:anchorId="0FE03ABC" wp14:editId="2839F081">
             <wp:extent cx="2598420" cy="2598420"/>
             <wp:effectExtent l="0" t="0" r="0" b="0"/>
             <wp:docPr id="14" name="Obraz 14" descr="https://justin-liang.com/tutorials/canny/images/10_final.jpg"/>
@@ -2919,7 +2587,7 @@
     </w:p>
     <w:p>
       <w:pPr>
-        <w:pStyle w:val="Legenda"/>
+        <w:pStyle w:val="Caption"/>
         <w:spacing w:after="0"/>
         <w:ind w:left="708"/>
         <w:jc w:val="center"/>
@@ -2927,31 +2595,21 @@
       <w:r>
         <w:t xml:space="preserve">Rysunek </w:t>
       </w:r>
-      <w:r>
-        <w:fldChar w:fldCharType="begin"/>
-      </w:r>
-      <w:r>
-        <w:instrText xml:space="preserve"> SEQ Rysunek \* ARABIC </w:instrText>
-      </w:r>
-      <w:r>
-        <w:fldChar w:fldCharType="separate"/>
-      </w:r>
-      <w:r>
-        <w:rPr>
-          <w:noProof/>
-        </w:rPr>
-        <w:t>13</w:t>
-      </w:r>
-      <w:r>
-        <w:fldChar w:fldCharType="end"/>
-      </w:r>
+      <w:fldSimple w:instr=" SEQ Rysunek \* ARABIC ">
+        <w:r>
+          <w:rPr>
+            <w:noProof/>
+          </w:rPr>
+          <w:t>13</w:t>
+        </w:r>
+      </w:fldSimple>
       <w:r>
         <w:t xml:space="preserve">. Obraz po wyszukaniu wszystkich znaczących krawędzi </w:t>
       </w:r>
     </w:p>
     <w:p>
       <w:pPr>
-        <w:pStyle w:val="Legenda"/>
+        <w:pStyle w:val="Caption"/>
         <w:ind w:left="708"/>
         <w:jc w:val="center"/>
       </w:pPr>
@@ -2961,7 +2619,7 @@
       <w:hyperlink r:id="rId27" w:history="1">
         <w:r>
           <w:rPr>
-            <w:rStyle w:val="Hipercze"/>
+            <w:rStyle w:val="Hyperlink"/>
           </w:rPr>
           <w:t>https://justin-liang.com/tutorials/canny/</w:t>
         </w:r>
@@ -3091,23 +2749,7 @@
         <w:jc w:val="both"/>
       </w:pPr>
       <w:r>
-        <w:t xml:space="preserve">Skrypt wykorzystuje biblioteki </w:t>
-      </w:r>
-      <w:proofErr w:type="spellStart"/>
-      <w:r>
-        <w:t>OpenCV</w:t>
-      </w:r>
-      <w:proofErr w:type="spellEnd"/>
-      <w:r>
-        <w:t xml:space="preserve"> oraz </w:t>
-      </w:r>
-      <w:proofErr w:type="spellStart"/>
-      <w:r>
-        <w:t>NumPy</w:t>
-      </w:r>
-      <w:proofErr w:type="spellEnd"/>
-      <w:r>
-        <w:t>.</w:t>
+        <w:t>Skrypt wykorzystuje biblioteki OpenCV oraz NumPy.</w:t>
       </w:r>
       <w:r>
         <w:t xml:space="preserve"> </w:t>
@@ -3137,7 +2779,7 @@
           <w:noProof/>
         </w:rPr>
         <w:drawing>
-          <wp:inline distT="0" distB="0" distL="0" distR="0" wp14:anchorId="03AFF963" wp14:editId="11D4362C">
+          <wp:inline distT="0" distB="0" distL="0" distR="0" wp14:anchorId="51CC3B2B" wp14:editId="2306B66B">
             <wp:extent cx="5760720" cy="1864995"/>
             <wp:effectExtent l="0" t="0" r="0" b="1905"/>
             <wp:docPr id="15" name="Obraz 15"/>
@@ -3175,30 +2817,20 @@
     </w:p>
     <w:p>
       <w:pPr>
-        <w:pStyle w:val="Legenda"/>
+        <w:pStyle w:val="Caption"/>
         <w:jc w:val="center"/>
       </w:pPr>
       <w:r>
         <w:t xml:space="preserve">Rysunek </w:t>
       </w:r>
-      <w:r>
-        <w:fldChar w:fldCharType="begin"/>
-      </w:r>
-      <w:r>
-        <w:instrText xml:space="preserve"> SEQ Rysunek \* ARABIC </w:instrText>
-      </w:r>
-      <w:r>
-        <w:fldChar w:fldCharType="separate"/>
-      </w:r>
-      <w:r>
-        <w:rPr>
-          <w:noProof/>
-        </w:rPr>
-        <w:t>14</w:t>
-      </w:r>
-      <w:r>
-        <w:fldChar w:fldCharType="end"/>
-      </w:r>
+      <w:fldSimple w:instr=" SEQ Rysunek \* ARABIC ">
+        <w:r>
+          <w:rPr>
+            <w:noProof/>
+          </w:rPr>
+          <w:t>14</w:t>
+        </w:r>
+      </w:fldSimple>
       <w:r>
         <w:t>. Przygotowanie nagrania i wczytywanie kolejnych klatek</w:t>
       </w:r>
@@ -3210,15 +2842,7 @@
       </w:pPr>
       <w:r>
         <w:lastRenderedPageBreak/>
-        <w:t xml:space="preserve">Najpierw na klatkę nakładane jest rozmycie za pomocą filtru Gaussa. Następnie nakładane są filtry </w:t>
-      </w:r>
-      <w:proofErr w:type="spellStart"/>
-      <w:r>
-        <w:t>Sobela</w:t>
-      </w:r>
-      <w:proofErr w:type="spellEnd"/>
-      <w:r>
-        <w:t xml:space="preserve"> – pionowy i poziomy, które są łączone w jeden obraz. </w:t>
+        <w:t xml:space="preserve">Najpierw na klatkę nakładane jest rozmycie za pomocą filtru Gaussa. Następnie nakładane są filtry Sobela – pionowy i poziomy, które są łączone w jeden obraz. </w:t>
       </w:r>
     </w:p>
     <w:p>
@@ -3232,7 +2856,7 @@
           <w:noProof/>
         </w:rPr>
         <w:drawing>
-          <wp:inline distT="0" distB="0" distL="0" distR="0" wp14:anchorId="386EE63F" wp14:editId="489063BF">
+          <wp:inline distT="0" distB="0" distL="0" distR="0" wp14:anchorId="5390D986" wp14:editId="76F5BB6C">
             <wp:extent cx="5760720" cy="2553970"/>
             <wp:effectExtent l="0" t="0" r="0" b="0"/>
             <wp:docPr id="17" name="Obraz 17"/>
@@ -3270,38 +2894,23 @@
     </w:p>
     <w:p>
       <w:pPr>
-        <w:pStyle w:val="Legenda"/>
+        <w:pStyle w:val="Caption"/>
         <w:jc w:val="center"/>
       </w:pPr>
       <w:r>
         <w:t xml:space="preserve">Rysunek </w:t>
       </w:r>
-      <w:r>
-        <w:fldChar w:fldCharType="begin"/>
-      </w:r>
-      <w:r>
-        <w:instrText xml:space="preserve"> SEQ Rysunek \* ARABIC </w:instrText>
-      </w:r>
-      <w:r>
-        <w:fldChar w:fldCharType="separate"/>
-      </w:r>
-      <w:r>
-        <w:rPr>
-          <w:noProof/>
-        </w:rPr>
-        <w:t>15</w:t>
-      </w:r>
-      <w:r>
-        <w:fldChar w:fldCharType="end"/>
-      </w:r>
-      <w:r>
-        <w:t xml:space="preserve">. Filtr Gaussa oraz filtry </w:t>
-      </w:r>
-      <w:proofErr w:type="spellStart"/>
-      <w:r>
-        <w:t>Sobela</w:t>
-      </w:r>
-      <w:proofErr w:type="spellEnd"/>
+      <w:fldSimple w:instr=" SEQ Rysunek \* ARABIC ">
+        <w:r>
+          <w:rPr>
+            <w:noProof/>
+          </w:rPr>
+          <w:t>15</w:t>
+        </w:r>
+      </w:fldSimple>
+      <w:r>
+        <w:t>. Filtr Gaussa oraz filtry Sobela</w:t>
+      </w:r>
     </w:p>
     <w:p/>
     <w:p>
@@ -3527,7 +3136,7 @@
           <w:noProof/>
         </w:rPr>
         <w:drawing>
-          <wp:inline distT="0" distB="0" distL="0" distR="0" wp14:anchorId="3927DE6A" wp14:editId="029BAAA9">
+          <wp:inline distT="0" distB="0" distL="0" distR="0" wp14:anchorId="4C2424F4" wp14:editId="21AA9543">
             <wp:extent cx="5760720" cy="1391920"/>
             <wp:effectExtent l="0" t="0" r="0" b="0"/>
             <wp:docPr id="18" name="Obraz 18"/>
@@ -3565,30 +3174,20 @@
     </w:p>
     <w:p>
       <w:pPr>
-        <w:pStyle w:val="Legenda"/>
+        <w:pStyle w:val="Caption"/>
         <w:jc w:val="center"/>
       </w:pPr>
       <w:r>
         <w:t xml:space="preserve">Rysunek </w:t>
       </w:r>
-      <w:r>
-        <w:fldChar w:fldCharType="begin"/>
-      </w:r>
-      <w:r>
-        <w:instrText xml:space="preserve"> SEQ Rysunek \* ARABIC </w:instrText>
-      </w:r>
-      <w:r>
-        <w:fldChar w:fldCharType="separate"/>
-      </w:r>
-      <w:r>
-        <w:rPr>
-          <w:noProof/>
-        </w:rPr>
-        <w:t>16</w:t>
-      </w:r>
-      <w:r>
-        <w:fldChar w:fldCharType="end"/>
-      </w:r>
+      <w:fldSimple w:instr=" SEQ Rysunek \* ARABIC ">
+        <w:r>
+          <w:rPr>
+            <w:noProof/>
+          </w:rPr>
+          <w:t>16</w:t>
+        </w:r>
+      </w:fldSimple>
       <w:r>
         <w:t>. Obliczanie kierunków krawędzi</w:t>
       </w:r>
@@ -3600,15 +3199,7 @@
         <w:jc w:val="both"/>
       </w:pPr>
       <w:r>
-        <w:t xml:space="preserve">Do zastosowania non-maximum </w:t>
-      </w:r>
-      <w:proofErr w:type="spellStart"/>
-      <w:r>
-        <w:t>suppression</w:t>
-      </w:r>
-      <w:proofErr w:type="spellEnd"/>
-      <w:r>
-        <w:t xml:space="preserve"> tworzony jest nowy pusty obraz. W pętli dla każdego piksela sprawdzany jest jego kierunek i w zależności od niego porównywani z nim są odpowiedni „sąsiedzi”</w:t>
+        <w:t>Do zastosowania non-maximum suppression tworzony jest nowy pusty obraz. W pętli dla każdego piksela sprawdzany jest jego kierunek i w zależności od niego porównywani z nim są odpowiedni „sąsiedzi”</w:t>
       </w:r>
       <w:r>
         <w:t>- piksele o zbliżonym kącie (kąty sprawdzane są w przedziałach +/- 22,5 stopnia od danej osi układu współrzędnych). Jeśli piksel jest intensywniejszy od jego sąsiadów jest on przenoszony na pusty obraz.</w:t>
@@ -3626,7 +3217,7 @@
         </w:rPr>
         <w:lastRenderedPageBreak/>
         <w:drawing>
-          <wp:inline distT="0" distB="0" distL="0" distR="0" wp14:anchorId="5B092871" wp14:editId="05E0C208">
+          <wp:inline distT="0" distB="0" distL="0" distR="0" wp14:anchorId="282CDF0B" wp14:editId="5C756935">
             <wp:extent cx="5760720" cy="3825240"/>
             <wp:effectExtent l="0" t="0" r="0" b="3175"/>
             <wp:docPr id="19" name="Obraz 19"/>
@@ -3664,30 +3255,20 @@
     </w:p>
     <w:p>
       <w:pPr>
-        <w:pStyle w:val="Legenda"/>
+        <w:pStyle w:val="Caption"/>
         <w:jc w:val="center"/>
       </w:pPr>
       <w:r>
         <w:t xml:space="preserve">Rysunek </w:t>
       </w:r>
-      <w:r>
-        <w:fldChar w:fldCharType="begin"/>
-      </w:r>
-      <w:r>
-        <w:instrText xml:space="preserve"> SEQ Rysunek \* ARABIC </w:instrText>
-      </w:r>
-      <w:r>
-        <w:fldChar w:fldCharType="separate"/>
-      </w:r>
-      <w:r>
-        <w:rPr>
-          <w:noProof/>
-        </w:rPr>
-        <w:t>17</w:t>
-      </w:r>
-      <w:r>
-        <w:fldChar w:fldCharType="end"/>
-      </w:r>
+      <w:fldSimple w:instr=" SEQ Rysunek \* ARABIC ">
+        <w:r>
+          <w:rPr>
+            <w:noProof/>
+          </w:rPr>
+          <w:t>17</w:t>
+        </w:r>
+      </w:fldSimple>
       <w:r>
         <w:t>. Wnętrze pętli porównującej sąsiednie piksele o tym samym zwrocie</w:t>
       </w:r>
@@ -3734,7 +3315,7 @@
           <w:noProof/>
         </w:rPr>
         <w:drawing>
-          <wp:inline distT="0" distB="0" distL="0" distR="0" wp14:anchorId="098A17C2" wp14:editId="316B1891">
+          <wp:inline distT="0" distB="0" distL="0" distR="0" wp14:anchorId="1F5209A5" wp14:editId="2948CE4B">
             <wp:extent cx="5760720" cy="2291715"/>
             <wp:effectExtent l="0" t="0" r="0" b="0"/>
             <wp:docPr id="20" name="Obraz 20"/>
@@ -3772,30 +3353,20 @@
     </w:p>
     <w:p>
       <w:pPr>
-        <w:pStyle w:val="Legenda"/>
+        <w:pStyle w:val="Caption"/>
         <w:jc w:val="center"/>
       </w:pPr>
       <w:r>
         <w:t xml:space="preserve">Rysunek </w:t>
       </w:r>
-      <w:r>
-        <w:fldChar w:fldCharType="begin"/>
-      </w:r>
-      <w:r>
-        <w:instrText xml:space="preserve"> SEQ Rysunek \* ARABIC </w:instrText>
-      </w:r>
-      <w:r>
-        <w:fldChar w:fldCharType="separate"/>
-      </w:r>
-      <w:r>
-        <w:rPr>
-          <w:noProof/>
-        </w:rPr>
-        <w:t>18</w:t>
-      </w:r>
-      <w:r>
-        <w:fldChar w:fldCharType="end"/>
-      </w:r>
+      <w:fldSimple w:instr=" SEQ Rysunek \* ARABIC ">
+        <w:r>
+          <w:rPr>
+            <w:noProof/>
+          </w:rPr>
+          <w:t>18</w:t>
+        </w:r>
+      </w:fldSimple>
       <w:r>
         <w:t>. Wykrywanie silnych i słabych pikseli</w:t>
       </w:r>
@@ -3841,7 +3412,7 @@
           <w:noProof/>
         </w:rPr>
         <w:drawing>
-          <wp:inline distT="0" distB="0" distL="0" distR="0" wp14:anchorId="1FEDFE9C" wp14:editId="28E4753A">
+          <wp:inline distT="0" distB="0" distL="0" distR="0" wp14:anchorId="691ED46E" wp14:editId="5EC88136">
             <wp:extent cx="5760720" cy="2783205"/>
             <wp:effectExtent l="0" t="0" r="0" b="0"/>
             <wp:docPr id="21" name="Obraz 21"/>
@@ -3879,30 +3450,20 @@
     </w:p>
     <w:p>
       <w:pPr>
-        <w:pStyle w:val="Legenda"/>
+        <w:pStyle w:val="Caption"/>
         <w:jc w:val="center"/>
       </w:pPr>
       <w:r>
         <w:t xml:space="preserve">Rysunek </w:t>
       </w:r>
-      <w:r>
-        <w:fldChar w:fldCharType="begin"/>
-      </w:r>
-      <w:r>
-        <w:instrText xml:space="preserve"> SEQ Rysunek \* ARABIC </w:instrText>
-      </w:r>
-      <w:r>
-        <w:fldChar w:fldCharType="separate"/>
-      </w:r>
-      <w:r>
-        <w:rPr>
-          <w:noProof/>
-        </w:rPr>
-        <w:t>19</w:t>
-      </w:r>
-      <w:r>
-        <w:fldChar w:fldCharType="end"/>
-      </w:r>
+      <w:fldSimple w:instr=" SEQ Rysunek \* ARABIC ">
+        <w:r>
+          <w:rPr>
+            <w:noProof/>
+          </w:rPr>
+          <w:t>19</w:t>
+        </w:r>
+      </w:fldSimple>
       <w:r>
         <w:t>. Sprawdzanie sąsiednich pikseli dla tych słabych</w:t>
       </w:r>
@@ -3913,17 +3474,14 @@
         <w:jc w:val="both"/>
       </w:pPr>
       <w:r>
-        <w:t>Na konsoli wypisywany jest numer kolejnej przetworzonej klatki.</w:t>
+        <w:t xml:space="preserve">Na konsoli wypisywany jest numer kolejnej przetworzonej klatki. </w:t>
+      </w:r>
+      <w:r>
+        <w:t>Gotowa klatka dodawana jest do nagrania wynikowego a otwarte nagrania są zwalniane.</w:t>
       </w:r>
       <w:r>
         <w:t xml:space="preserve"> </w:t>
       </w:r>
-      <w:r>
-        <w:t>Gotowa klatka dodawana jest do nagrania wynikowego a otwarte nagrania są zwalniane.</w:t>
-      </w:r>
-      <w:r>
-        <w:t xml:space="preserve"> </w:t>
-      </w:r>
     </w:p>
     <w:p>
       <w:pPr>
@@ -4046,49 +3604,7 @@
         <w:jc w:val="both"/>
       </w:pPr>
       <w:r>
-        <w:t xml:space="preserve">Skrypt wykorzystuje biblioteki </w:t>
-      </w:r>
-      <w:proofErr w:type="spellStart"/>
-      <w:r>
-        <w:t>OpenCV</w:t>
-      </w:r>
-      <w:proofErr w:type="spellEnd"/>
-      <w:r>
-        <w:t xml:space="preserve"> </w:t>
-      </w:r>
-      <w:r>
-        <w:t>i</w:t>
-      </w:r>
-      <w:r>
-        <w:t xml:space="preserve"> </w:t>
-      </w:r>
-      <w:proofErr w:type="spellStart"/>
-      <w:r>
-        <w:t>NumPy</w:t>
-      </w:r>
-      <w:proofErr w:type="spellEnd"/>
-      <w:r>
-        <w:t xml:space="preserve"> oraz z biblioteki Operator funkcję </w:t>
-      </w:r>
-      <w:proofErr w:type="spellStart"/>
-      <w:r>
-        <w:t>itemgetter</w:t>
-      </w:r>
-      <w:proofErr w:type="spellEnd"/>
-      <w:r>
-        <w:t xml:space="preserve">. Wczytuje </w:t>
-      </w:r>
-      <w:r>
-        <w:t>oba nagrania</w:t>
-      </w:r>
-      <w:r>
-        <w:t xml:space="preserve"> i w pętli wykonuje operacje dla każdej klatk</w:t>
-      </w:r>
-      <w:r>
-        <w:t>i</w:t>
-      </w:r>
-      <w:r>
-        <w:t>. Wszystkie operacje na pikselach opierają się na wartościach z zakresu RGB (0 – 255).</w:t>
+        <w:t>Skrypt wykorzystuje biblioteki OpenCV i NumPy oraz z biblioteki Operator funkcję itemgetter. Wczytuje oba nagrania i w pętli wykonuje operacje dla każdej klatki. Wszystkie operacje na pikselach opierają się na wartościach z zakresu RGB (0 – 255).</w:t>
       </w:r>
     </w:p>
     <w:p>
@@ -4112,15 +3628,7 @@
         <w:jc w:val="both"/>
       </w:pPr>
       <w:r>
-        <w:t xml:space="preserve">W nowym oknie wyświetlane są kolejne ramki oryginalnego nagrania z prostokątem zawierającym w sobie wykryty obiekt. Odtwarzanie można zatrzymać za pomocą klawisza </w:t>
-      </w:r>
-      <w:proofErr w:type="spellStart"/>
-      <w:r>
-        <w:t>esc</w:t>
-      </w:r>
-      <w:proofErr w:type="spellEnd"/>
-      <w:r>
-        <w:t>.</w:t>
+        <w:t>W nowym oknie wyświetlane są kolejne ramki oryginalnego nagrania z prostokątem zawierającym w sobie wykryty obiekt. Odtwarzanie można zatrzymać za pomocą klawisza esc.</w:t>
       </w:r>
     </w:p>
     <w:p>
@@ -4151,7 +3659,7 @@
         </w:rPr>
         <w:lastRenderedPageBreak/>
         <w:drawing>
-          <wp:inline distT="0" distB="0" distL="0" distR="0" wp14:anchorId="376670E2" wp14:editId="01C54BA2">
+          <wp:inline distT="0" distB="0" distL="0" distR="0" wp14:anchorId="4D11DB1E" wp14:editId="410FFA52">
             <wp:extent cx="5760720" cy="3643630"/>
             <wp:effectExtent l="0" t="0" r="0" b="0"/>
             <wp:docPr id="22" name="Obraz 22"/>
@@ -4189,7 +3697,7 @@
     </w:p>
     <w:p>
       <w:pPr>
-        <w:pStyle w:val="Legenda"/>
+        <w:pStyle w:val="Caption"/>
         <w:jc w:val="center"/>
         <w:rPr>
           <w:b/>
@@ -4198,32 +3706,17 @@
       <w:r>
         <w:t xml:space="preserve">Rysunek </w:t>
       </w:r>
-      <w:r>
-        <w:fldChar w:fldCharType="begin"/>
-      </w:r>
-      <w:r>
-        <w:instrText xml:space="preserve"> SEQ Rysunek \* ARABIC </w:instrText>
-      </w:r>
-      <w:r>
-        <w:fldChar w:fldCharType="separate"/>
-      </w:r>
-      <w:r>
-        <w:rPr>
-          <w:noProof/>
-        </w:rPr>
-        <w:t>20</w:t>
-      </w:r>
-      <w:r>
-        <w:fldChar w:fldCharType="end"/>
-      </w:r>
-      <w:r>
-        <w:t xml:space="preserve">. Główna część skryptu </w:t>
-      </w:r>
-      <w:proofErr w:type="spellStart"/>
-      <w:r>
-        <w:t>tracker</w:t>
-      </w:r>
-      <w:proofErr w:type="spellEnd"/>
+      <w:fldSimple w:instr=" SEQ Rysunek \* ARABIC ">
+        <w:r>
+          <w:rPr>
+            <w:noProof/>
+          </w:rPr>
+          <w:t>20</w:t>
+        </w:r>
+      </w:fldSimple>
+      <w:r>
+        <w:t>. Główna część skryptu tracker</w:t>
+      </w:r>
     </w:p>
     <w:p>
       <w:pPr>
@@ -4284,7 +3777,7 @@
           <w:noProof/>
         </w:rPr>
         <w:drawing>
-          <wp:inline distT="0" distB="0" distL="0" distR="0" wp14:anchorId="7C162080" wp14:editId="605B9B72">
+          <wp:inline distT="0" distB="0" distL="0" distR="0" wp14:anchorId="1D02EF43" wp14:editId="14A19E28">
             <wp:extent cx="2841391" cy="2129790"/>
             <wp:effectExtent l="0" t="0" r="0" b="3810"/>
             <wp:docPr id="23" name="Obraz 23"/>
@@ -4330,7 +3823,7 @@
           <w:noProof/>
         </w:rPr>
         <w:drawing>
-          <wp:inline distT="0" distB="0" distL="0" distR="0" wp14:anchorId="6071ABD3" wp14:editId="533EBA42">
+          <wp:inline distT="0" distB="0" distL="0" distR="0" wp14:anchorId="173D1C95" wp14:editId="1E7E2E83">
             <wp:extent cx="2851040" cy="2130425"/>
             <wp:effectExtent l="0" t="0" r="6985" b="3175"/>
             <wp:docPr id="27" name="Obraz 27"/>
@@ -4368,30 +3861,20 @@
     </w:p>
     <w:p>
       <w:pPr>
-        <w:pStyle w:val="Legenda"/>
+        <w:pStyle w:val="Caption"/>
         <w:jc w:val="center"/>
       </w:pPr>
       <w:r>
         <w:t xml:space="preserve">Rysunek </w:t>
       </w:r>
-      <w:r>
-        <w:fldChar w:fldCharType="begin"/>
-      </w:r>
-      <w:r>
-        <w:instrText xml:space="preserve"> SEQ Rysunek \* ARABIC </w:instrText>
-      </w:r>
-      <w:r>
-        <w:fldChar w:fldCharType="separate"/>
-      </w:r>
-      <w:r>
-        <w:rPr>
-          <w:noProof/>
-        </w:rPr>
-        <w:t>21</w:t>
-      </w:r>
-      <w:r>
-        <w:fldChar w:fldCharType="end"/>
-      </w:r>
+      <w:fldSimple w:instr=" SEQ Rysunek \* ARABIC ">
+        <w:r>
+          <w:rPr>
+            <w:noProof/>
+          </w:rPr>
+          <w:t>21</w:t>
+        </w:r>
+      </w:fldSimple>
       <w:r>
         <w:t>. Nagrani</w:t>
       </w:r>
@@ -4429,18 +3912,8 @@
       <w:r>
         <w:t>a</w:t>
       </w:r>
-      <w:bookmarkStart w:id="0" w:name="_GoBack"/>
-      <w:bookmarkEnd w:id="0"/>
-      <w:r>
-        <w:t xml:space="preserve"> z ramką śledzącą odtworzone w środowisku </w:t>
-      </w:r>
-      <w:proofErr w:type="spellStart"/>
-      <w:r>
-        <w:t>PyCharm</w:t>
-      </w:r>
-      <w:proofErr w:type="spellEnd"/>
-      <w:r>
-        <w:t>:</w:t>
+      <w:r>
+        <w:t xml:space="preserve"> z ramką śledzącą odtworzone w środowisku PyCharm:</w:t>
       </w:r>
     </w:p>
     <w:p>
@@ -4458,7 +3931,7 @@
           <w:noProof/>
         </w:rPr>
         <w:drawing>
-          <wp:inline distT="0" distB="0" distL="0" distR="0" wp14:anchorId="2BBAF5FF" wp14:editId="1F77371A">
+          <wp:inline distT="0" distB="0" distL="0" distR="0" wp14:anchorId="69CB1BC6" wp14:editId="2FF56002">
             <wp:extent cx="2750820" cy="2059779"/>
             <wp:effectExtent l="0" t="0" r="0" b="0"/>
             <wp:docPr id="25" name="Obraz 25"/>
@@ -4504,7 +3977,7 @@
           <w:noProof/>
         </w:rPr>
         <w:drawing>
-          <wp:inline distT="0" distB="0" distL="0" distR="0" wp14:anchorId="30BA5361" wp14:editId="494DB732">
+          <wp:inline distT="0" distB="0" distL="0" distR="0" wp14:anchorId="737107D6" wp14:editId="52469826">
             <wp:extent cx="2743200" cy="2064714"/>
             <wp:effectExtent l="0" t="0" r="0" b="0"/>
             <wp:docPr id="26" name="Obraz 26"/>
@@ -4549,30 +4022,20 @@
     </w:p>
     <w:p>
       <w:pPr>
-        <w:pStyle w:val="Legenda"/>
+        <w:pStyle w:val="Caption"/>
         <w:jc w:val="center"/>
       </w:pPr>
       <w:r>
         <w:t xml:space="preserve">Rysunek </w:t>
       </w:r>
-      <w:r>
-        <w:fldChar w:fldCharType="begin"/>
-      </w:r>
-      <w:r>
-        <w:instrText xml:space="preserve"> SEQ Rysunek \* ARABIC </w:instrText>
-      </w:r>
-      <w:r>
-        <w:fldChar w:fldCharType="separate"/>
-      </w:r>
-      <w:r>
-        <w:rPr>
-          <w:noProof/>
-        </w:rPr>
-        <w:t>22</w:t>
-      </w:r>
-      <w:r>
-        <w:fldChar w:fldCharType="end"/>
-      </w:r>
+      <w:fldSimple w:instr=" SEQ Rysunek \* ARABIC ">
+        <w:r>
+          <w:rPr>
+            <w:noProof/>
+          </w:rPr>
+          <w:t>22</w:t>
+        </w:r>
+      </w:fldSimple>
       <w:r>
         <w:t>. Wynik końcowy działania programu</w:t>
       </w:r>
@@ -4613,15 +4076,7 @@
         <w:jc w:val="both"/>
       </w:pPr>
       <w:r>
-        <w:t xml:space="preserve">Wykonano nagrania przy użyciu kamery szybkiej. Dokonano implementacji algorytmu </w:t>
-      </w:r>
-      <w:proofErr w:type="spellStart"/>
-      <w:r>
-        <w:t>Canny’ego</w:t>
-      </w:r>
-      <w:proofErr w:type="spellEnd"/>
-      <w:r>
-        <w:t xml:space="preserve"> do wykrywania krawędzi na obrazie. Informacje o krawędziach wykorzystano do narysowania ramki wokół śledzonego obiektu.</w:t>
+        <w:t>Wykonano nagrania przy użyciu kamery szybkiej. Dokonano implementacji algorytmu Canny’ego do wykrywania krawędzi na obrazie. Informacje o krawędziach wykorzystano do narysowania ramki wokół śledzonego obiektu.</w:t>
       </w:r>
     </w:p>
     <w:p>
@@ -4671,20 +4126,12 @@
         <w:jc w:val="both"/>
       </w:pPr>
       <w:r>
-        <w:t xml:space="preserve">Projekt programu </w:t>
-      </w:r>
-      <w:proofErr w:type="spellStart"/>
-      <w:r>
-        <w:t>PyCharm</w:t>
-      </w:r>
-      <w:proofErr w:type="spellEnd"/>
-      <w:r>
-        <w:t xml:space="preserve"> z plikami źródłowymi:</w:t>
-      </w:r>
-    </w:p>
-    <w:p>
-      <w:pPr>
-        <w:pStyle w:val="Akapitzlist"/>
+        <w:t>Projekt programu PyCharm z plikami źródłowymi:</w:t>
+      </w:r>
+    </w:p>
+    <w:p>
+      <w:pPr>
+        <w:pStyle w:val="ListParagraph"/>
         <w:numPr>
           <w:ilvl w:val="0"/>
           <w:numId w:val="5"/>
@@ -4703,7 +4150,7 @@
     </w:p>
     <w:p>
       <w:pPr>
-        <w:pStyle w:val="Akapitzlist"/>
+        <w:pStyle w:val="ListParagraph"/>
         <w:numPr>
           <w:ilvl w:val="0"/>
           <w:numId w:val="5"/>
@@ -4711,20 +4158,12 @@
         <w:jc w:val="both"/>
       </w:pPr>
       <w:r>
-        <w:t xml:space="preserve">Nagraniami obiektów (w folderze </w:t>
-      </w:r>
-      <w:proofErr w:type="spellStart"/>
-      <w:r>
-        <w:t>assets</w:t>
-      </w:r>
-      <w:proofErr w:type="spellEnd"/>
-      <w:r>
-        <w:t>: pilka.mp4 oraz moneta.mp4)</w:t>
-      </w:r>
-    </w:p>
-    <w:p>
-      <w:pPr>
-        <w:pStyle w:val="Akapitzlist"/>
+        <w:t>Nagraniami obiektów (w folderze assets: pilka.mp4 oraz moneta.mp4)</w:t>
+      </w:r>
+    </w:p>
+    <w:p>
+      <w:pPr>
+        <w:pStyle w:val="ListParagraph"/>
         <w:numPr>
           <w:ilvl w:val="0"/>
           <w:numId w:val="5"/>
@@ -4763,7 +4202,7 @@
 </file>
 
 <file path=word/numbering.xml><?xml version="1.0" encoding="utf-8"?>
-<w:numbering xmlns:wpc="http://schemas.microsoft.com/office/word/2010/wordprocessingCanvas" xmlns:cx="http://schemas.microsoft.com/office/drawing/2014/chartex" xmlns:cx1="http://schemas.microsoft.com/office/drawing/2015/9/8/chartex" xmlns:cx2="http://schemas.microsoft.com/office/drawing/2015/10/21/chartex" xmlns:cx3="http://schemas.microsoft.com/office/drawing/2016/5/9/chartex" xmlns:cx4="http://schemas.microsoft.com/office/drawing/2016/5/10/chartex" xmlns:cx5="http://schemas.microsoft.com/office/drawing/2016/5/11/chartex" xmlns:cx6="http://schemas.microsoft.com/office/drawing/2016/5/12/chartex" xmlns:cx7="http://schemas.microsoft.com/office/drawing/2016/5/13/chartex" xmlns:cx8="http://schemas.microsoft.com/office/drawing/2016/5/14/chartex" xmlns:mc="http://schemas.openxmlformats.org/markup-compatibility/2006" xmlns:aink="http://schemas.microsoft.com/office/drawing/2016/ink" xmlns:am3d="http://schemas.microsoft.com/office/drawing/2017/model3d" xmlns:o="urn:schemas-microsoft-com:office:office" xmlns:r="http://schemas.openxmlformats.org/officeDocument/2006/relationships" xmlns:m="http://schemas.openxmlformats.org/officeDocument/2006/math" xmlns:v="urn:schemas-microsoft-com:vml" xmlns:wp14="http://schemas.microsoft.com/office/word/2010/wordprocessingDrawing" xmlns:wp="http://schemas.openxmlformats.org/drawingml/2006/wordprocessingDrawing" xmlns:w10="urn:schemas-microsoft-com:office:word" xmlns:w="http://schemas.openxmlformats.org/wordprocessingml/2006/main" xmlns:w14="http://schemas.microsoft.com/office/word/2010/wordml" xmlns:w15="http://schemas.microsoft.com/office/word/2012/wordml" xmlns:w16cid="http://schemas.microsoft.com/office/word/2016/wordml/cid" xmlns:w16se="http://schemas.microsoft.com/office/word/2015/wordml/symex" xmlns:wpg="http://schemas.microsoft.com/office/word/2010/wordprocessingGroup" xmlns:wpi="http://schemas.microsoft.com/office/word/2010/wordprocessingInk" xmlns:wne="http://schemas.microsoft.com/office/word/2006/wordml" xmlns:wps="http://schemas.microsoft.com/office/word/2010/wordprocessingShape" mc:Ignorable="w14 w15 w16se w16cid wp14">
+<w:numbering xmlns:wpc="http://schemas.microsoft.com/office/word/2010/wordprocessingCanvas" xmlns:cx="http://schemas.microsoft.com/office/drawing/2014/chartex" xmlns:cx1="http://schemas.microsoft.com/office/drawing/2015/9/8/chartex" xmlns:cx2="http://schemas.microsoft.com/office/drawing/2015/10/21/chartex" xmlns:cx3="http://schemas.microsoft.com/office/drawing/2016/5/9/chartex" xmlns:cx4="http://schemas.microsoft.com/office/drawing/2016/5/10/chartex" xmlns:cx5="http://schemas.microsoft.com/office/drawing/2016/5/11/chartex" xmlns:cx6="http://schemas.microsoft.com/office/drawing/2016/5/12/chartex" xmlns:cx7="http://schemas.microsoft.com/office/drawing/2016/5/13/chartex" xmlns:cx8="http://schemas.microsoft.com/office/drawing/2016/5/14/chartex" xmlns:mc="http://schemas.openxmlformats.org/markup-compatibility/2006" xmlns:aink="http://schemas.microsoft.com/office/drawing/2016/ink" xmlns:am3d="http://schemas.microsoft.com/office/drawing/2017/model3d" xmlns:o="urn:schemas-microsoft-com:office:office" xmlns:oel="http://schemas.microsoft.com/office/2019/extlst" xmlns:r="http://schemas.openxmlformats.org/officeDocument/2006/relationships" xmlns:m="http://schemas.openxmlformats.org/officeDocument/2006/math" xmlns:v="urn:schemas-microsoft-com:vml" xmlns:wp14="http://schemas.microsoft.com/office/word/2010/wordprocessingDrawing" xmlns:wp="http://schemas.openxmlformats.org/drawingml/2006/wordprocessingDrawing" xmlns:w10="urn:schemas-microsoft-com:office:word" xmlns:w="http://schemas.openxmlformats.org/wordprocessingml/2006/main" xmlns:w14="http://schemas.microsoft.com/office/word/2010/wordml" xmlns:w15="http://schemas.microsoft.com/office/word/2012/wordml" xmlns:w16cex="http://schemas.microsoft.com/office/word/2018/wordml/cex" xmlns:w16cid="http://schemas.microsoft.com/office/word/2016/wordml/cid" xmlns:w16="http://schemas.microsoft.com/office/word/2018/wordml" xmlns:w16sdtdh="http://schemas.microsoft.com/office/word/2020/wordml/sdtdatahash" xmlns:w16se="http://schemas.microsoft.com/office/word/2015/wordml/symex" xmlns:wpg="http://schemas.microsoft.com/office/word/2010/wordprocessingGroup" xmlns:wpi="http://schemas.microsoft.com/office/word/2010/wordprocessingInk" xmlns:wne="http://schemas.microsoft.com/office/word/2006/wordml" xmlns:wps="http://schemas.microsoft.com/office/word/2010/wordprocessingShape" mc:Ignorable="w14 w15 w16se w16cid w16 w16cex w16sdtdh wp14">
   <w:abstractNum w:abstractNumId="0" w15:restartNumberingAfterBreak="0">
     <w:nsid w:val="10B06343"/>
     <w:multiLevelType w:val="hybridMultilevel"/>
@@ -5206,26 +4645,26 @@
       </w:pPr>
     </w:lvl>
   </w:abstractNum>
-  <w:num w:numId="1">
+  <w:num w:numId="1" w16cid:durableId="1534079721">
     <w:abstractNumId w:val="3"/>
   </w:num>
-  <w:num w:numId="2">
+  <w:num w:numId="2" w16cid:durableId="656617801">
     <w:abstractNumId w:val="0"/>
   </w:num>
-  <w:num w:numId="3">
+  <w:num w:numId="3" w16cid:durableId="1306350972">
     <w:abstractNumId w:val="2"/>
   </w:num>
-  <w:num w:numId="4">
+  <w:num w:numId="4" w16cid:durableId="1842576869">
     <w:abstractNumId w:val="4"/>
   </w:num>
-  <w:num w:numId="5">
+  <w:num w:numId="5" w16cid:durableId="1711875867">
     <w:abstractNumId w:val="1"/>
   </w:num>
 </w:numbering>
 </file>
 
 <file path=word/styles.xml><?xml version="1.0" encoding="utf-8"?>
-<w:styles xmlns:mc="http://schemas.openxmlformats.org/markup-compatibility/2006" xmlns:r="http://schemas.openxmlformats.org/officeDocument/2006/relationships" xmlns:w="http://schemas.openxmlformats.org/wordprocessingml/2006/main" xmlns:w14="http://schemas.microsoft.com/office/word/2010/wordml" xmlns:w15="http://schemas.microsoft.com/office/word/2012/wordml" xmlns:w16cid="http://schemas.microsoft.com/office/word/2016/wordml/cid" xmlns:w16se="http://schemas.microsoft.com/office/word/2015/wordml/symex" mc:Ignorable="w14 w15 w16se w16cid">
+<w:styles xmlns:mc="http://schemas.openxmlformats.org/markup-compatibility/2006" xmlns:r="http://schemas.openxmlformats.org/officeDocument/2006/relationships" xmlns:w="http://schemas.openxmlformats.org/wordprocessingml/2006/main" xmlns:w14="http://schemas.microsoft.com/office/word/2010/wordml" xmlns:w15="http://schemas.microsoft.com/office/word/2012/wordml" xmlns:w16cex="http://schemas.microsoft.com/office/word/2018/wordml/cex" xmlns:w16cid="http://schemas.microsoft.com/office/word/2016/wordml/cid" xmlns:w16="http://schemas.microsoft.com/office/word/2018/wordml" xmlns:w16sdtdh="http://schemas.microsoft.com/office/word/2020/wordml/sdtdatahash" xmlns:w16se="http://schemas.microsoft.com/office/word/2015/wordml/symex" mc:Ignorable="w14 w15 w16se w16cid w16 w16cex w16sdtdh">
   <w:docDefaults>
     <w:rPrDefault>
       <w:rPr>
@@ -5241,7 +4680,7 @@
       </w:pPr>
     </w:pPrDefault>
   </w:docDefaults>
-  <w:latentStyles w:defLockedState="0" w:defUIPriority="99" w:defSemiHidden="0" w:defUnhideWhenUsed="0" w:defQFormat="0" w:count="375">
+  <w:latentStyles w:defLockedState="0" w:defUIPriority="99" w:defSemiHidden="0" w:defUnhideWhenUsed="0" w:defQFormat="0" w:count="376">
     <w:lsdException w:name="Normal" w:uiPriority="0" w:qFormat="1"/>
     <w:lsdException w:name="heading 1" w:uiPriority="9" w:qFormat="1"/>
     <w:lsdException w:name="heading 2" w:semiHidden="1" w:uiPriority="9" w:unhideWhenUsed="1" w:qFormat="1"/>
@@ -5347,7 +4786,6 @@
     <w:lsdException w:name="HTML Sample" w:semiHidden="1" w:unhideWhenUsed="1"/>
     <w:lsdException w:name="HTML Typewriter" w:semiHidden="1" w:unhideWhenUsed="1"/>
     <w:lsdException w:name="HTML Variable" w:semiHidden="1" w:unhideWhenUsed="1"/>
-    <w:lsdException w:name="Normal Table" w:semiHidden="1" w:unhideWhenUsed="1"/>
     <w:lsdException w:name="annotation subject" w:semiHidden="1" w:unhideWhenUsed="1"/>
     <w:lsdException w:name="No List" w:semiHidden="1" w:unhideWhenUsed="1"/>
     <w:lsdException w:name="Outline List 1" w:semiHidden="1" w:unhideWhenUsed="1"/>
@@ -5394,10 +4832,8 @@
     <w:lsdException w:name="Table Subtle 2" w:semiHidden="1" w:unhideWhenUsed="1"/>
     <w:lsdException w:name="Table Web 1" w:semiHidden="1" w:unhideWhenUsed="1"/>
     <w:lsdException w:name="Table Web 2" w:semiHidden="1" w:unhideWhenUsed="1"/>
-    <w:lsdException w:name="Table Web 3" w:semiHidden="1" w:unhideWhenUsed="1"/>
     <w:lsdException w:name="Balloon Text" w:semiHidden="1" w:unhideWhenUsed="1"/>
     <w:lsdException w:name="Table Grid" w:uiPriority="59"/>
-    <w:lsdException w:name="Table Theme" w:semiHidden="1" w:unhideWhenUsed="1"/>
     <w:lsdException w:name="Placeholder Text" w:semiHidden="1"/>
     <w:lsdException w:name="No Spacing" w:uiPriority="1" w:qFormat="1"/>
     <w:lsdException w:name="Light Shading" w:uiPriority="60"/>
@@ -5617,8 +5053,9 @@
     <w:lsdException w:name="Smart Hyperlink" w:semiHidden="1" w:unhideWhenUsed="1"/>
     <w:lsdException w:name="Hashtag" w:semiHidden="1" w:unhideWhenUsed="1"/>
     <w:lsdException w:name="Unresolved Mention" w:semiHidden="1" w:unhideWhenUsed="1"/>
+    <w:lsdException w:name="Smart Link" w:semiHidden="1" w:unhideWhenUsed="1"/>
   </w:latentStyles>
-  <w:style w:type="paragraph" w:default="1" w:styleId="Normalny">
+  <w:style w:type="paragraph" w:default="1" w:styleId="Normal">
     <w:name w:val="Normal"/>
     <w:qFormat/>
     <w:rsid w:val="002C7415"/>
@@ -5631,13 +5068,13 @@
       <w:lang w:eastAsia="pl-PL"/>
     </w:rPr>
   </w:style>
-  <w:style w:type="character" w:default="1" w:styleId="Domylnaczcionkaakapitu">
+  <w:style w:type="character" w:default="1" w:styleId="DefaultParagraphFont">
     <w:name w:val="Default Paragraph Font"/>
     <w:uiPriority w:val="1"/>
     <w:semiHidden/>
     <w:unhideWhenUsed/>
   </w:style>
-  <w:style w:type="table" w:default="1" w:styleId="Standardowy">
+  <w:style w:type="table" w:default="1" w:styleId="TableNormal">
     <w:name w:val="Normal Table"/>
     <w:uiPriority w:val="99"/>
     <w:semiHidden/>
@@ -5652,15 +5089,15 @@
       </w:tblCellMar>
     </w:tblPr>
   </w:style>
-  <w:style w:type="numbering" w:default="1" w:styleId="Bezlisty">
+  <w:style w:type="numbering" w:default="1" w:styleId="NoList">
     <w:name w:val="No List"/>
     <w:uiPriority w:val="99"/>
     <w:semiHidden/>
     <w:unhideWhenUsed/>
   </w:style>
-  <w:style w:type="table" w:styleId="Tabela-Siatka">
+  <w:style w:type="table" w:styleId="TableGrid">
     <w:name w:val="Table Grid"/>
-    <w:basedOn w:val="Standardowy"/>
+    <w:basedOn w:val="TableNormal"/>
     <w:uiPriority w:val="59"/>
     <w:unhideWhenUsed/>
     <w:rsid w:val="009A0CBF"/>
@@ -5682,9 +5119,9 @@
       </w:tblBorders>
     </w:tblPr>
   </w:style>
-  <w:style w:type="paragraph" w:styleId="Akapitzlist">
+  <w:style w:type="paragraph" w:styleId="ListParagraph">
     <w:name w:val="List Paragraph"/>
-    <w:basedOn w:val="Normalny"/>
+    <w:basedOn w:val="Normal"/>
     <w:uiPriority w:val="34"/>
     <w:qFormat/>
     <w:rsid w:val="009A0CBF"/>
@@ -5693,10 +5130,10 @@
       <w:contextualSpacing/>
     </w:pPr>
   </w:style>
-  <w:style w:type="paragraph" w:styleId="Legenda">
+  <w:style w:type="paragraph" w:styleId="Caption">
     <w:name w:val="caption"/>
-    <w:basedOn w:val="Normalny"/>
-    <w:next w:val="Normalny"/>
+    <w:basedOn w:val="Normal"/>
+    <w:next w:val="Normal"/>
     <w:uiPriority w:val="35"/>
     <w:unhideWhenUsed/>
     <w:qFormat/>
@@ -5712,9 +5149,9 @@
       <w:szCs w:val="18"/>
     </w:rPr>
   </w:style>
-  <w:style w:type="character" w:styleId="Hipercze">
+  <w:style w:type="character" w:styleId="Hyperlink">
     <w:name w:val="Hyperlink"/>
-    <w:basedOn w:val="Domylnaczcionkaakapitu"/>
+    <w:basedOn w:val="DefaultParagraphFont"/>
     <w:uiPriority w:val="99"/>
     <w:unhideWhenUsed/>
     <w:rsid w:val="00EA690E"/>
@@ -5723,9 +5160,9 @@
       <w:u w:val="single"/>
     </w:rPr>
   </w:style>
-  <w:style w:type="character" w:styleId="Nierozpoznanawzmianka">
+  <w:style w:type="character" w:styleId="UnresolvedMention">
     <w:name w:val="Unresolved Mention"/>
-    <w:basedOn w:val="Domylnaczcionkaakapitu"/>
+    <w:basedOn w:val="DefaultParagraphFont"/>
     <w:uiPriority w:val="99"/>
     <w:semiHidden/>
     <w:unhideWhenUsed/>
@@ -5737,7 +5174,7 @@
   </w:style>
   <w:style w:type="character" w:customStyle="1" w:styleId="mjx-char">
     <w:name w:val="mjx-char"/>
-    <w:basedOn w:val="Domylnaczcionkaakapitu"/>
+    <w:basedOn w:val="DefaultParagraphFont"/>
     <w:rsid w:val="00E7368F"/>
   </w:style>
 </w:styles>

</xml_diff>